<commit_message>
Tirei shaders e escrevi um bcd mais do relatorio
</commit_message>
<xml_diff>
--- a/Relatório_Grupo_19.docx
+++ b/Relatório_Grupo_19.docx
@@ -71,7 +71,19 @@
         <w:rPr>
           <w:lang w:val="pt-PT"/>
         </w:rPr>
-        <w:t>Yan Panichkin – 6 horas</w:t>
+        <w:t xml:space="preserve">Yan Panichkin – </w:t>
+      </w:r>
+      <w:r>
+        <w:rPr>
+          <w:lang w:val="pt-PT"/>
+        </w:rPr>
+        <w:t>11</w:t>
+      </w:r>
+      <w:r>
+        <w:rPr>
+          <w:lang w:val="pt-PT"/>
+        </w:rPr>
+        <w:t xml:space="preserve"> horas</w:t>
       </w:r>
     </w:p>
     <w:p>
@@ -254,7 +266,15 @@
         <w:spacing w:line="192" w:lineRule="auto"/>
       </w:pPr>
       <w:r>
-        <w:t>def wheel_updater(self, node, dt):</w:t>
+        <w:t xml:space="preserve">def </w:t>
+      </w:r>
+      <w:proofErr w:type="spellStart"/>
+      <w:r>
+        <w:t>wheel_updater</w:t>
+      </w:r>
+      <w:proofErr w:type="spellEnd"/>
+      <w:r>
+        <w:t>(self, node, dt):</w:t>
       </w:r>
     </w:p>
     <w:p>
@@ -262,15 +282,28 @@
         <w:spacing w:line="192" w:lineRule="auto"/>
       </w:pPr>
       <w:r>
-        <w:t>        global user_input</w:t>
-      </w:r>
+        <w:t xml:space="preserve">        global </w:t>
+      </w:r>
+      <w:proofErr w:type="spellStart"/>
+      <w:r>
+        <w:t>user_input</w:t>
+      </w:r>
+      <w:proofErr w:type="spellEnd"/>
     </w:p>
     <w:p>
       <w:pPr>
         <w:spacing w:line="192" w:lineRule="auto"/>
       </w:pPr>
       <w:r>
-        <w:t>        radius = node.state.get('radius')</w:t>
+        <w:t xml:space="preserve">        radius = </w:t>
+      </w:r>
+      <w:proofErr w:type="spellStart"/>
+      <w:r>
+        <w:t>node.state.get</w:t>
+      </w:r>
+      <w:proofErr w:type="spellEnd"/>
+      <w:r>
+        <w:t>('radius')</w:t>
       </w:r>
     </w:p>
     <w:p>
@@ -286,7 +319,31 @@
         <w:spacing w:line="192" w:lineRule="auto"/>
       </w:pPr>
       <w:r>
-        <w:t>        rotation_angle = (distance / (2 * math.pi * radius)) * 360 * user_input[1]</w:t>
+        <w:t xml:space="preserve">        </w:t>
+      </w:r>
+      <w:proofErr w:type="spellStart"/>
+      <w:r>
+        <w:t>rotation_angle</w:t>
+      </w:r>
+      <w:proofErr w:type="spellEnd"/>
+      <w:r>
+        <w:t xml:space="preserve"> = (distance / (2 * </w:t>
+      </w:r>
+      <w:proofErr w:type="spellStart"/>
+      <w:r>
+        <w:t>math.pi</w:t>
+      </w:r>
+      <w:proofErr w:type="spellEnd"/>
+      <w:r>
+        <w:t xml:space="preserve"> * radius)) * 360 * </w:t>
+      </w:r>
+      <w:proofErr w:type="spellStart"/>
+      <w:r>
+        <w:t>user_input</w:t>
+      </w:r>
+      <w:proofErr w:type="spellEnd"/>
+      <w:r>
+        <w:t>[1]</w:t>
       </w:r>
     </w:p>
     <w:p>
@@ -294,8 +351,29 @@
         <w:spacing w:line="192" w:lineRule="auto"/>
       </w:pPr>
       <w:r>
-        <w:t>        node.state['rotation'] = node.state.get('rotation', 0) + rotation_angle</w:t>
-      </w:r>
+        <w:t xml:space="preserve">        </w:t>
+      </w:r>
+      <w:proofErr w:type="spellStart"/>
+      <w:r>
+        <w:t>node.state</w:t>
+      </w:r>
+      <w:proofErr w:type="spellEnd"/>
+      <w:r>
+        <w:t xml:space="preserve">['rotation'] = </w:t>
+      </w:r>
+      <w:proofErr w:type="spellStart"/>
+      <w:r>
+        <w:t>node.state.get</w:t>
+      </w:r>
+      <w:proofErr w:type="spellEnd"/>
+      <w:r>
+        <w:t xml:space="preserve">('rotation', 0) + </w:t>
+      </w:r>
+      <w:proofErr w:type="spellStart"/>
+      <w:r>
+        <w:t>rotation_angle</w:t>
+      </w:r>
+      <w:proofErr w:type="spellEnd"/>
     </w:p>
     <w:p>
       <w:pPr>
@@ -347,7 +425,93 @@
           <w:lang w:val="pt-PT"/>
         </w:rPr>
         <w:br/>
-        <w:t xml:space="preserve">• Deverá haver pelo menos 5 materiais diferentes na cena </w:t>
+      </w:r>
+      <w:r>
+        <w:rPr>
+          <w:strike/>
+          <w:lang w:val="pt-PT"/>
+        </w:rPr>
+        <w:t>• Deverá haver pelo menos 5 materiais diferentes na cena</w:t>
+      </w:r>
+      <w:r>
+        <w:rPr>
+          <w:lang w:val="pt-PT"/>
+        </w:rPr>
+        <w:t xml:space="preserve"> </w:t>
+      </w:r>
+    </w:p>
+    <w:p>
+      <w:pPr>
+        <w:ind w:right="-360"/>
+        <w:rPr>
+          <w:lang w:val="pt-PT"/>
+        </w:rPr>
+      </w:pPr>
+      <w:r>
+        <w:rPr>
+          <w:lang w:val="pt-PT"/>
+        </w:rPr>
+        <w:t>Implementei 5 materiais distintos e um material por omissão; cada nó recebe o seu material via node.state["material"] e o material é aplicado automaticamente em Node.draw() antes de desenhar a geometria.</w:t>
+      </w:r>
+      <w:r>
+        <w:rPr>
+          <w:lang w:val="pt-PT"/>
+        </w:rPr>
+        <w:t xml:space="preserve"> As</w:t>
+      </w:r>
+      <w:r>
+        <w:rPr>
+          <w:lang w:val="pt-PT"/>
+        </w:rPr>
+        <w:t xml:space="preserve"> instâncias são criadas em instance_materials()</w:t>
+      </w:r>
+      <w:r>
+        <w:rPr>
+          <w:lang w:val="pt-PT"/>
+        </w:rPr>
+        <w:t xml:space="preserve">, </w:t>
+      </w:r>
+      <w:r>
+        <w:rPr>
+          <w:lang w:val="pt-PT"/>
+        </w:rPr>
+        <w:t>chamada dentro de init_gl()</w:t>
+      </w:r>
+      <w:r>
+        <w:rPr>
+          <w:lang w:val="pt-PT"/>
+        </w:rPr>
+        <w:t>. Em No</w:t>
+      </w:r>
+      <w:r>
+        <w:rPr>
+          <w:lang w:val="pt-PT"/>
+        </w:rPr>
+        <w:t>de.draw() fazemos apply_material(self.material or DEFAULT_MATERIAL) </w:t>
+      </w:r>
+      <w:r>
+        <w:rPr>
+          <w:lang w:val="pt-PT"/>
+        </w:rPr>
+        <w:t xml:space="preserve">para aplicar os materiais </w:t>
+      </w:r>
+      <w:r>
+        <w:rPr>
+          <w:lang w:val="pt-PT"/>
+        </w:rPr>
+        <w:t>antes de desenhar</w:t>
+      </w:r>
+      <w:r>
+        <w:rPr>
+          <w:lang w:val="pt-PT"/>
+        </w:rPr>
+        <w:t xml:space="preserve"> </w:t>
+      </w:r>
+      <w:r>
+        <w:rPr>
+          <w:lang w:val="pt-PT"/>
+        </w:rPr>
+        <w:t>enquanto as texturas são ligadas nas funcoes de desenho com glBindTexture e o texturing usa GL_MODULATE.</w:t>
       </w:r>
       <w:r>
         <w:rPr>
@@ -425,6 +589,7 @@
       <w:r>
         <w:rPr>
           <w:rStyle w:val="Heading1Char"/>
+          <w:lang w:val="pt-PT"/>
         </w:rPr>
         <w:t xml:space="preserve">Requisitos secundários: (os alunos poderão escolher dentro destes, o que aplicar) </w:t>
       </w:r>
@@ -554,8 +719,21 @@
       <w:pPr>
         <w:pStyle w:val="NoSpacing"/>
       </w:pPr>
-      <w:r>
-        <w:t>tex_car = load_texture(CAR_TEXTURE_PATH, repeat=False)</w:t>
+      <w:proofErr w:type="spellStart"/>
+      <w:r>
+        <w:t>tex_car</w:t>
+      </w:r>
+      <w:proofErr w:type="spellEnd"/>
+      <w:r>
+        <w:t xml:space="preserve"> = </w:t>
+      </w:r>
+      <w:proofErr w:type="spellStart"/>
+      <w:r>
+        <w:t>load_texture</w:t>
+      </w:r>
+      <w:proofErr w:type="spellEnd"/>
+      <w:r>
+        <w:t>(CAR_TEXTURE_PATH, repeat=False)</w:t>
       </w:r>
     </w:p>
     <w:p>
@@ -620,7 +798,14 @@
         <w:rPr>
           <w:lang w:val="pt-PT"/>
         </w:rPr>
-        <w:t>no tuplo user_input (x,y). Se x =/= 0 as rodas rodam em direção pretendida do movimento. Adicionalmente, se    y =/= 0, então para alem de deslocar o carro em frente, adicionamos o valor do x, multiplicado pela variavel de velocidade de rotação (ROTATE_SPEED). A frente é calculada a partir do theta do carro e é em essa direção que o carro olha e anda.</w:t>
+        <w:t xml:space="preserve">no tuplo user_input (x,y). Se x =/= 0 as rodas rodam em direção pretendida do movimento. Adicionalmente, se    y =/= 0, então para alem de deslocar o carro em frente, adicionamos o valor do x, </w:t>
+      </w:r>
+      <w:r>
+        <w:rPr>
+          <w:lang w:val="pt-PT"/>
+        </w:rPr>
+        <w:lastRenderedPageBreak/>
+        <w:t>multiplicado pela variavel de velocidade de rotação (ROTATE_SPEED). A frente é calculada a partir do theta do carro e é em essa direção que o carro olha e anda.</w:t>
       </w:r>
       <w:r>
         <w:rPr>
@@ -657,6 +842,1247 @@
         <w:br/>
       </w:r>
     </w:p>
+    <w:p>
+      <w:pPr>
+        <w:pStyle w:val="Heading1"/>
+        <w:rPr>
+          <w:lang w:val="pt-PT"/>
+        </w:rPr>
+      </w:pPr>
+      <w:r>
+        <w:rPr>
+          <w:lang w:val="pt-PT"/>
+        </w:rPr>
+        <w:t>Descrição do grafo de cena</w:t>
+      </w:r>
+    </w:p>
+    <w:p>
+      <w:pPr>
+        <w:rPr>
+          <w:lang w:val="pt-PT"/>
+        </w:rPr>
+      </w:pPr>
+      <w:r>
+        <w:rPr>
+          <w:lang w:val="pt-PT"/>
+        </w:rPr>
+        <w:t xml:space="preserve">World: nó raiz; </w:t>
+      </w:r>
+    </w:p>
+    <w:p>
+      <w:pPr>
+        <w:rPr>
+          <w:lang w:val="pt-PT"/>
+        </w:rPr>
+      </w:pPr>
+    </w:p>
+    <w:p>
+      <w:pPr>
+        <w:rPr>
+          <w:lang w:val="pt-PT"/>
+        </w:rPr>
+      </w:pPr>
+      <w:r>
+        <w:rPr>
+          <w:lang w:val="pt-PT"/>
+        </w:rPr>
+        <w:t>Terrain</w:t>
+      </w:r>
+      <w:r>
+        <w:rPr>
+          <w:lang w:val="pt-PT"/>
+        </w:rPr>
+        <w:t xml:space="preserve"> - </w:t>
+      </w:r>
+      <w:r>
+        <w:rPr>
+          <w:lang w:val="pt-PT"/>
+        </w:rPr>
+        <w:t>draw_terrain()</w:t>
+      </w:r>
+      <w:r>
+        <w:rPr>
+          <w:lang w:val="pt-PT"/>
+        </w:rPr>
+        <w:t>,</w:t>
+      </w:r>
+      <w:r>
+        <w:rPr>
+          <w:lang w:val="pt-PT"/>
+        </w:rPr>
+        <w:t xml:space="preserve"> </w:t>
+      </w:r>
+      <w:r>
+        <w:rPr>
+          <w:lang w:val="pt-PT"/>
+        </w:rPr>
+        <w:t xml:space="preserve">usa </w:t>
+      </w:r>
+      <w:r>
+        <w:rPr>
+          <w:lang w:val="pt-PT"/>
+        </w:rPr>
+        <w:t>textura tex_terrain com tiling</w:t>
+      </w:r>
+      <w:r>
+        <w:rPr>
+          <w:lang w:val="pt-PT"/>
+        </w:rPr>
+        <w:t>,</w:t>
+      </w:r>
+      <w:r>
+        <w:rPr>
+          <w:lang w:val="pt-PT"/>
+        </w:rPr>
+        <w:t xml:space="preserve">material </w:t>
+      </w:r>
+      <w:r>
+        <w:rPr>
+          <w:lang w:val="pt-PT"/>
+        </w:rPr>
+        <w:t xml:space="preserve">- </w:t>
+      </w:r>
+      <w:r>
+        <w:rPr>
+          <w:lang w:val="pt-PT"/>
+        </w:rPr>
+        <w:t>TERRAIN_MATERIAL.</w:t>
+      </w:r>
+    </w:p>
+    <w:p>
+      <w:pPr>
+        <w:rPr>
+          <w:lang w:val="pt-PT"/>
+        </w:rPr>
+      </w:pPr>
+    </w:p>
+    <w:p>
+      <w:pPr>
+        <w:rPr>
+          <w:lang w:val="pt-PT"/>
+        </w:rPr>
+      </w:pPr>
+      <w:r>
+        <w:rPr>
+          <w:lang w:val="pt-PT"/>
+        </w:rPr>
+        <w:t>Car: geometria = draw_car()</w:t>
+      </w:r>
+      <w:r>
+        <w:rPr>
+          <w:lang w:val="pt-PT"/>
+        </w:rPr>
+        <w:t xml:space="preserve">, </w:t>
+      </w:r>
+      <w:r>
+        <w:rPr>
+          <w:lang w:val="pt-PT"/>
+        </w:rPr>
+        <w:t>material</w:t>
+      </w:r>
+      <w:r>
+        <w:rPr>
+          <w:lang w:val="pt-PT"/>
+        </w:rPr>
+        <w:t xml:space="preserve"> - </w:t>
+      </w:r>
+      <w:r>
+        <w:rPr>
+          <w:lang w:val="pt-PT"/>
+        </w:rPr>
+        <w:t>CAR_MATERIAL</w:t>
+      </w:r>
+      <w:r>
+        <w:rPr>
+          <w:lang w:val="pt-PT"/>
+        </w:rPr>
+        <w:t>,</w:t>
+      </w:r>
+      <w:r>
+        <w:rPr>
+          <w:lang w:val="pt-PT"/>
+        </w:rPr>
+        <w:t xml:space="preserve"> </w:t>
+      </w:r>
+      <w:r>
+        <w:rPr>
+          <w:lang w:val="pt-PT"/>
+        </w:rPr>
+        <w:t xml:space="preserve">aplica </w:t>
+      </w:r>
+      <w:r>
+        <w:rPr>
+          <w:lang w:val="pt-PT"/>
+        </w:rPr>
+        <w:t>textura tex_car</w:t>
+      </w:r>
+      <w:r>
+        <w:rPr>
+          <w:lang w:val="pt-PT"/>
+        </w:rPr>
+        <w:t>,</w:t>
+      </w:r>
+      <w:r>
+        <w:rPr>
+          <w:lang w:val="pt-PT"/>
+        </w:rPr>
+        <w:t xml:space="preserve"> transform = move_car() — traduz para car_pos + CAR_LIFT e rotaciona por car_theta</w:t>
+      </w:r>
+      <w:r>
+        <w:rPr>
+          <w:lang w:val="pt-PT"/>
+        </w:rPr>
+        <w:t>,</w:t>
+      </w:r>
+      <w:r>
+        <w:rPr>
+          <w:lang w:val="pt-PT"/>
+        </w:rPr>
+        <w:t xml:space="preserve"> updater </w:t>
+      </w:r>
+      <w:r>
+        <w:rPr>
+          <w:lang w:val="pt-PT"/>
+        </w:rPr>
+        <w:t>-</w:t>
+      </w:r>
+      <w:r>
+        <w:rPr>
+          <w:lang w:val="pt-PT"/>
+        </w:rPr>
+        <w:t xml:space="preserve"> Car().car_updater (atualiza car_pos, car_theta, escreve node.state["pos"]/"theta")</w:t>
+      </w:r>
+    </w:p>
+    <w:p>
+      <w:pPr>
+        <w:rPr>
+          <w:lang w:val="pt-PT"/>
+        </w:rPr>
+      </w:pPr>
+    </w:p>
+    <w:p>
+      <w:r>
+        <w:t xml:space="preserve">Wheel Front Right: </w:t>
+      </w:r>
+      <w:proofErr w:type="spellStart"/>
+      <w:r>
+        <w:t>geometria</w:t>
+      </w:r>
+      <w:proofErr w:type="spellEnd"/>
+      <w:r>
+        <w:t xml:space="preserve"> </w:t>
+      </w:r>
+      <w:r>
+        <w:t xml:space="preserve">- </w:t>
+      </w:r>
+      <w:proofErr w:type="spellStart"/>
+      <w:r>
+        <w:t>draw_wheel</w:t>
+      </w:r>
+      <w:proofErr w:type="spellEnd"/>
+      <w:r>
+        <w:t xml:space="preserve">(FRONT_WHEEL_RADIUS) (chama </w:t>
+      </w:r>
+      <w:proofErr w:type="spellStart"/>
+      <w:r>
+        <w:t>draw_mesh</w:t>
+      </w:r>
+      <w:proofErr w:type="spellEnd"/>
+      <w:r>
+        <w:t xml:space="preserve"> com </w:t>
+      </w:r>
+      <w:proofErr w:type="spellStart"/>
+      <w:r>
+        <w:t>roda</w:t>
+      </w:r>
+      <w:proofErr w:type="spellEnd"/>
+      <w:r>
+        <w:t xml:space="preserve"> </w:t>
+      </w:r>
+      <w:proofErr w:type="spellStart"/>
+      <w:r>
+        <w:t>redimensionada</w:t>
+      </w:r>
+      <w:proofErr w:type="spellEnd"/>
+      <w:r>
+        <w:t xml:space="preserve"> </w:t>
+      </w:r>
+      <w:proofErr w:type="spellStart"/>
+      <w:r>
+        <w:t>pelo</w:t>
+      </w:r>
+      <w:proofErr w:type="spellEnd"/>
+      <w:r>
+        <w:t xml:space="preserve"> </w:t>
+      </w:r>
+      <w:proofErr w:type="spellStart"/>
+      <w:r>
+        <w:t>raio</w:t>
+      </w:r>
+      <w:proofErr w:type="spellEnd"/>
+      <w:r>
+        <w:t xml:space="preserve">); transform = </w:t>
+      </w:r>
+      <w:proofErr w:type="spellStart"/>
+      <w:r>
+        <w:t>move_wheel</w:t>
+      </w:r>
+      <w:proofErr w:type="spellEnd"/>
+      <w:r>
+        <w:t xml:space="preserve">(FRONT_WHEEL_OFFSET_X, FRONT_WHEEL_RADIUS-CAR_LIFT, FRONT_WHEEL_OFFSET_Z), </w:t>
+      </w:r>
+      <w:proofErr w:type="spellStart"/>
+      <w:r>
+        <w:t>giro</w:t>
+      </w:r>
+      <w:proofErr w:type="spellEnd"/>
+      <w:r>
+        <w:t xml:space="preserve"> de </w:t>
+      </w:r>
+      <w:proofErr w:type="spellStart"/>
+      <w:r>
+        <w:t>direção</w:t>
+      </w:r>
+      <w:proofErr w:type="spellEnd"/>
+      <w:r>
+        <w:t xml:space="preserve"> (-</w:t>
+      </w:r>
+      <w:proofErr w:type="spellStart"/>
+      <w:r>
+        <w:t>x_axis</w:t>
+      </w:r>
+      <w:proofErr w:type="spellEnd"/>
+      <w:r>
+        <w:t xml:space="preserve"> * </w:t>
+      </w:r>
+      <w:proofErr w:type="spellStart"/>
+      <w:r>
+        <w:t>turn_factor</w:t>
+      </w:r>
+      <w:proofErr w:type="spellEnd"/>
+      <w:r>
+        <w:t xml:space="preserve"> * 30 </w:t>
+      </w:r>
+      <w:proofErr w:type="spellStart"/>
+      <w:r>
+        <w:t>em</w:t>
+      </w:r>
+      <w:proofErr w:type="spellEnd"/>
+      <w:r>
+        <w:t xml:space="preserve"> Y) e </w:t>
+      </w:r>
+      <w:proofErr w:type="spellStart"/>
+      <w:r>
+        <w:t>rotação</w:t>
+      </w:r>
+      <w:proofErr w:type="spellEnd"/>
+      <w:r>
+        <w:t xml:space="preserve"> de </w:t>
+      </w:r>
+      <w:proofErr w:type="spellStart"/>
+      <w:r>
+        <w:t>rolamento</w:t>
+      </w:r>
+      <w:proofErr w:type="spellEnd"/>
+      <w:r>
+        <w:t xml:space="preserve"> </w:t>
+      </w:r>
+      <w:proofErr w:type="spellStart"/>
+      <w:r>
+        <w:t>usando</w:t>
+      </w:r>
+      <w:proofErr w:type="spellEnd"/>
+      <w:r>
+        <w:t xml:space="preserve"> </w:t>
+      </w:r>
+      <w:proofErr w:type="spellStart"/>
+      <w:r>
+        <w:t>node.state</w:t>
+      </w:r>
+      <w:proofErr w:type="spellEnd"/>
+      <w:r>
+        <w:t>["rotation"]; updater = Car().</w:t>
+      </w:r>
+      <w:proofErr w:type="spellStart"/>
+      <w:r>
+        <w:t>wheel_updater</w:t>
+      </w:r>
+      <w:proofErr w:type="spellEnd"/>
+      <w:r>
+        <w:t xml:space="preserve"> (</w:t>
+      </w:r>
+      <w:proofErr w:type="spellStart"/>
+      <w:r>
+        <w:t>incrementa</w:t>
+      </w:r>
+      <w:proofErr w:type="spellEnd"/>
+      <w:r>
+        <w:t xml:space="preserve"> rotation com base </w:t>
+      </w:r>
+      <w:proofErr w:type="spellStart"/>
+      <w:r>
+        <w:t>em</w:t>
+      </w:r>
+      <w:proofErr w:type="spellEnd"/>
+      <w:r>
+        <w:t xml:space="preserve"> FORWARD_SPEED, radius e </w:t>
+      </w:r>
+      <w:proofErr w:type="spellStart"/>
+      <w:r>
+        <w:t>user_input</w:t>
+      </w:r>
+      <w:proofErr w:type="spellEnd"/>
+      <w:r>
+        <w:t>); material = WHEEL_MATERIAL.</w:t>
+      </w:r>
+    </w:p>
+    <w:p/>
+    <w:p>
+      <w:pPr>
+        <w:rPr>
+          <w:lang w:val="pt-PT"/>
+        </w:rPr>
+      </w:pPr>
+      <w:r>
+        <w:rPr>
+          <w:lang w:val="pt-PT"/>
+        </w:rPr>
+        <w:t xml:space="preserve">Wheel Front Left: </w:t>
+      </w:r>
+      <w:r>
+        <w:rPr>
+          <w:lang w:val="pt-PT"/>
+        </w:rPr>
+        <w:t>mesmo que o anterio</w:t>
+      </w:r>
+      <w:r>
+        <w:rPr>
+          <w:lang w:val="pt-PT"/>
+        </w:rPr>
+        <w:t>r, mas com offset diferente</w:t>
+      </w:r>
+    </w:p>
+    <w:p>
+      <w:pPr>
+        <w:rPr>
+          <w:lang w:val="pt-PT"/>
+        </w:rPr>
+      </w:pPr>
+    </w:p>
+    <w:p>
+      <w:pPr>
+        <w:rPr>
+          <w:lang w:val="pt-PT"/>
+        </w:rPr>
+      </w:pPr>
+      <w:r>
+        <w:rPr>
+          <w:lang w:val="pt-PT"/>
+        </w:rPr>
+        <w:t>Wheel Rear Right:</w:t>
+      </w:r>
+      <w:r>
+        <w:rPr>
+          <w:lang w:val="pt-PT"/>
+        </w:rPr>
+        <w:t xml:space="preserve"> </w:t>
+      </w:r>
+      <w:r>
+        <w:rPr>
+          <w:lang w:val="pt-PT"/>
+        </w:rPr>
+        <w:t>mesmo que o anterio</w:t>
+      </w:r>
+      <w:r>
+        <w:rPr>
+          <w:lang w:val="pt-PT"/>
+        </w:rPr>
+        <w:t xml:space="preserve">r, mas com offset </w:t>
+      </w:r>
+      <w:r>
+        <w:rPr>
+          <w:lang w:val="pt-PT"/>
+        </w:rPr>
+        <w:t xml:space="preserve">e raio </w:t>
+      </w:r>
+      <w:r>
+        <w:rPr>
+          <w:lang w:val="pt-PT"/>
+        </w:rPr>
+        <w:t>diferente</w:t>
+      </w:r>
+      <w:r>
+        <w:rPr>
+          <w:lang w:val="pt-PT"/>
+        </w:rPr>
+        <w:t>s</w:t>
+      </w:r>
+    </w:p>
+    <w:p>
+      <w:pPr>
+        <w:rPr>
+          <w:lang w:val="pt-PT"/>
+        </w:rPr>
+      </w:pPr>
+    </w:p>
+    <w:p>
+      <w:pPr>
+        <w:rPr>
+          <w:lang w:val="pt-PT"/>
+        </w:rPr>
+      </w:pPr>
+      <w:r>
+        <w:rPr>
+          <w:lang w:val="pt-PT"/>
+        </w:rPr>
+        <w:t>Wheel Rear Left:</w:t>
+      </w:r>
+      <w:r>
+        <w:rPr>
+          <w:lang w:val="pt-PT"/>
+        </w:rPr>
+        <w:t xml:space="preserve"> </w:t>
+      </w:r>
+      <w:r>
+        <w:rPr>
+          <w:lang w:val="pt-PT"/>
+        </w:rPr>
+        <w:t>mesmo que o anterio</w:t>
+      </w:r>
+      <w:r>
+        <w:rPr>
+          <w:lang w:val="pt-PT"/>
+        </w:rPr>
+        <w:t>r, mas com offset diferente</w:t>
+      </w:r>
+      <w:r>
+        <w:rPr>
+          <w:lang w:val="pt-PT"/>
+        </w:rPr>
+        <w:t xml:space="preserve"> </w:t>
+      </w:r>
+    </w:p>
+    <w:p>
+      <w:pPr>
+        <w:rPr>
+          <w:lang w:val="pt-PT"/>
+        </w:rPr>
+      </w:pPr>
+    </w:p>
+    <w:p>
+      <w:r>
+        <w:lastRenderedPageBreak/>
+        <w:t xml:space="preserve">Steering Wheel: </w:t>
+      </w:r>
+      <w:proofErr w:type="spellStart"/>
+      <w:r>
+        <w:t>geometria</w:t>
+      </w:r>
+      <w:proofErr w:type="spellEnd"/>
+      <w:r>
+        <w:t xml:space="preserve"> -</w:t>
+      </w:r>
+      <w:r>
+        <w:t xml:space="preserve"> </w:t>
+      </w:r>
+      <w:proofErr w:type="spellStart"/>
+      <w:r>
+        <w:t>draw_steering_wheel</w:t>
+      </w:r>
+      <w:proofErr w:type="spellEnd"/>
+      <w:r>
+        <w:t>()</w:t>
+      </w:r>
+      <w:r>
+        <w:t xml:space="preserve">, </w:t>
+      </w:r>
+      <w:proofErr w:type="spellStart"/>
+      <w:r>
+        <w:t>aplica</w:t>
+      </w:r>
+      <w:proofErr w:type="spellEnd"/>
+      <w:r>
+        <w:t xml:space="preserve"> </w:t>
+      </w:r>
+      <w:proofErr w:type="spellStart"/>
+      <w:r>
+        <w:t>textura</w:t>
+      </w:r>
+      <w:proofErr w:type="spellEnd"/>
+      <w:r>
+        <w:t xml:space="preserve"> </w:t>
+      </w:r>
+      <w:proofErr w:type="spellStart"/>
+      <w:r>
+        <w:t>tex_steering_wheel</w:t>
+      </w:r>
+      <w:proofErr w:type="spellEnd"/>
+      <w:r>
+        <w:t>,</w:t>
+      </w:r>
+      <w:r>
+        <w:t xml:space="preserve"> transform </w:t>
+      </w:r>
+      <w:r>
+        <w:t>-</w:t>
+      </w:r>
+      <w:r>
+        <w:t xml:space="preserve"> </w:t>
+      </w:r>
+      <w:proofErr w:type="spellStart"/>
+      <w:r>
+        <w:t>move_steering_wheel</w:t>
+      </w:r>
+      <w:proofErr w:type="spellEnd"/>
+      <w:r>
+        <w:t xml:space="preserve">(STEERING_WHEEL_OFFSET_X, STEERING_WHEEL_OFFSET_Y, STEERING_WHEEL_OFFSET_Z) e </w:t>
+      </w:r>
+      <w:proofErr w:type="spellStart"/>
+      <w:r>
+        <w:t>gira</w:t>
+      </w:r>
+      <w:proofErr w:type="spellEnd"/>
+      <w:r>
+        <w:t xml:space="preserve"> po</w:t>
+      </w:r>
+      <w:proofErr w:type="spellStart"/>
+      <w:r>
+        <w:t>r</w:t>
+      </w:r>
+      <w:proofErr w:type="spellEnd"/>
+      <w:r>
+        <w:t xml:space="preserve"> </w:t>
+      </w:r>
+      <w:proofErr w:type="spellStart"/>
+      <w:r>
+        <w:t>node.state</w:t>
+      </w:r>
+      <w:proofErr w:type="spellEnd"/>
+      <w:r>
+        <w:t xml:space="preserve">["rotation"], </w:t>
+      </w:r>
+      <w:proofErr w:type="spellStart"/>
+      <w:r>
+        <w:t>depois</w:t>
+      </w:r>
+      <w:proofErr w:type="spellEnd"/>
+      <w:r>
+        <w:t xml:space="preserve"> </w:t>
+      </w:r>
+      <w:proofErr w:type="spellStart"/>
+      <w:r>
+        <w:t>escala</w:t>
+      </w:r>
+      <w:proofErr w:type="spellEnd"/>
+      <w:r>
+        <w:t xml:space="preserve"> </w:t>
+      </w:r>
+      <w:proofErr w:type="spellStart"/>
+      <w:r>
+        <w:t>p</w:t>
+      </w:r>
+      <w:r>
+        <w:t>elo</w:t>
+      </w:r>
+      <w:proofErr w:type="spellEnd"/>
+      <w:r>
+        <w:t xml:space="preserve"> </w:t>
+      </w:r>
+      <w:proofErr w:type="spellStart"/>
+      <w:r>
+        <w:t>raio</w:t>
+      </w:r>
+      <w:proofErr w:type="spellEnd"/>
+      <w:r>
+        <w:t>,</w:t>
+      </w:r>
+      <w:r>
+        <w:t xml:space="preserve"> updater </w:t>
+      </w:r>
+      <w:r>
+        <w:t>-</w:t>
+      </w:r>
+      <w:r>
+        <w:t xml:space="preserve"> Car().</w:t>
+      </w:r>
+      <w:proofErr w:type="spellStart"/>
+      <w:r>
+        <w:t>steering_wheel_updater</w:t>
+      </w:r>
+      <w:proofErr w:type="spellEnd"/>
+      <w:r>
+        <w:t xml:space="preserve"> (anima </w:t>
+      </w:r>
+      <w:proofErr w:type="spellStart"/>
+      <w:r>
+        <w:t>rotação</w:t>
+      </w:r>
+      <w:proofErr w:type="spellEnd"/>
+      <w:r>
+        <w:t xml:space="preserve"> </w:t>
+      </w:r>
+      <w:proofErr w:type="spellStart"/>
+      <w:r>
+        <w:t>conforme</w:t>
+      </w:r>
+      <w:proofErr w:type="spellEnd"/>
+      <w:r>
+        <w:t xml:space="preserve"> </w:t>
+      </w:r>
+      <w:proofErr w:type="spellStart"/>
+      <w:r>
+        <w:t>user_input</w:t>
+      </w:r>
+      <w:proofErr w:type="spellEnd"/>
+      <w:r>
+        <w:t>)</w:t>
+      </w:r>
+      <w:r>
+        <w:t>,</w:t>
+      </w:r>
+      <w:r>
+        <w:t xml:space="preserve"> material </w:t>
+      </w:r>
+      <w:r>
+        <w:t>-</w:t>
+      </w:r>
+      <w:r>
+        <w:t xml:space="preserve"> STEERING_WHEEL_MATERIAL.</w:t>
+      </w:r>
+    </w:p>
+    <w:p/>
+    <w:p>
+      <w:r>
+        <w:t xml:space="preserve">Car Left Door: </w:t>
+      </w:r>
+      <w:proofErr w:type="spellStart"/>
+      <w:r>
+        <w:t>geometria</w:t>
+      </w:r>
+      <w:proofErr w:type="spellEnd"/>
+      <w:r>
+        <w:t xml:space="preserve"> </w:t>
+      </w:r>
+      <w:r>
+        <w:t>-</w:t>
+      </w:r>
+      <w:r>
+        <w:t xml:space="preserve"> </w:t>
+      </w:r>
+      <w:proofErr w:type="spellStart"/>
+      <w:r>
+        <w:t>draw_door_left</w:t>
+      </w:r>
+      <w:proofErr w:type="spellEnd"/>
+      <w:r>
+        <w:t>()</w:t>
+      </w:r>
+      <w:r>
+        <w:t xml:space="preserve">, </w:t>
+      </w:r>
+      <w:proofErr w:type="spellStart"/>
+      <w:r>
+        <w:t>aplica</w:t>
+      </w:r>
+      <w:proofErr w:type="spellEnd"/>
+      <w:r>
+        <w:t xml:space="preserve"> </w:t>
+      </w:r>
+      <w:proofErr w:type="spellStart"/>
+      <w:r>
+        <w:t>textura</w:t>
+      </w:r>
+      <w:proofErr w:type="spellEnd"/>
+      <w:r>
+        <w:t xml:space="preserve"> </w:t>
+      </w:r>
+      <w:proofErr w:type="spellStart"/>
+      <w:r>
+        <w:t>tex_door</w:t>
+      </w:r>
+      <w:proofErr w:type="spellEnd"/>
+      <w:r>
+        <w:t>,</w:t>
+      </w:r>
+      <w:r>
+        <w:t xml:space="preserve"> transform </w:t>
+      </w:r>
+      <w:r>
+        <w:t>-</w:t>
+      </w:r>
+      <w:r>
+        <w:t xml:space="preserve"> </w:t>
+      </w:r>
+      <w:proofErr w:type="spellStart"/>
+      <w:r>
+        <w:t>move_car_door</w:t>
+      </w:r>
+      <w:proofErr w:type="spellEnd"/>
+      <w:r>
+        <w:t xml:space="preserve">(DOOR_L_OFFSET_X, DOOR_L_OFFSET_Y, DOOR_L_OFFSET_Z) e </w:t>
+      </w:r>
+      <w:proofErr w:type="spellStart"/>
+      <w:r>
+        <w:t>gira</w:t>
+      </w:r>
+      <w:proofErr w:type="spellEnd"/>
+      <w:r>
+        <w:t xml:space="preserve"> </w:t>
+      </w:r>
+      <w:proofErr w:type="spellStart"/>
+      <w:r>
+        <w:t>em</w:t>
+      </w:r>
+      <w:proofErr w:type="spellEnd"/>
+      <w:r>
+        <w:t xml:space="preserve"> Y </w:t>
+      </w:r>
+      <w:proofErr w:type="spellStart"/>
+      <w:r>
+        <w:t>por</w:t>
+      </w:r>
+      <w:proofErr w:type="spellEnd"/>
+      <w:r>
+        <w:t xml:space="preserve"> </w:t>
+      </w:r>
+      <w:proofErr w:type="spellStart"/>
+      <w:r>
+        <w:t>node.state</w:t>
+      </w:r>
+      <w:proofErr w:type="spellEnd"/>
+      <w:r>
+        <w:t>["rotation"]</w:t>
+      </w:r>
+      <w:r>
+        <w:t>,</w:t>
+      </w:r>
+      <w:r>
+        <w:t xml:space="preserve"> updater = Car().</w:t>
+      </w:r>
+      <w:proofErr w:type="spellStart"/>
+      <w:r>
+        <w:t>door_updater</w:t>
+      </w:r>
+      <w:proofErr w:type="spellEnd"/>
+      <w:r>
+        <w:t xml:space="preserve"> (</w:t>
+      </w:r>
+      <w:proofErr w:type="spellStart"/>
+      <w:r>
+        <w:t>abre</w:t>
+      </w:r>
+      <w:proofErr w:type="spellEnd"/>
+      <w:r>
+        <w:t>/</w:t>
+      </w:r>
+      <w:proofErr w:type="spellStart"/>
+      <w:r>
+        <w:t>fecha</w:t>
+      </w:r>
+      <w:proofErr w:type="spellEnd"/>
+      <w:r>
+        <w:t xml:space="preserve"> </w:t>
+      </w:r>
+      <w:r>
+        <w:t>a porta</w:t>
+      </w:r>
+      <w:r>
+        <w:t xml:space="preserve">); material </w:t>
+      </w:r>
+      <w:proofErr w:type="spellStart"/>
+      <w:r>
+        <w:t>não</w:t>
+      </w:r>
+      <w:proofErr w:type="spellEnd"/>
+      <w:r>
+        <w:t xml:space="preserve"> </w:t>
+      </w:r>
+      <w:proofErr w:type="spellStart"/>
+      <w:r>
+        <w:t>especificado</w:t>
+      </w:r>
+      <w:proofErr w:type="spellEnd"/>
+      <w:r>
+        <w:t xml:space="preserve"> /</w:t>
+      </w:r>
+      <w:r>
+        <w:t xml:space="preserve"> DEFAULT_MATERIAL.</w:t>
+      </w:r>
+    </w:p>
+    <w:p/>
+    <w:p>
+      <w:pPr>
+        <w:rPr>
+          <w:lang w:val="pt-PT"/>
+        </w:rPr>
+      </w:pPr>
+      <w:r>
+        <w:rPr>
+          <w:lang w:val="pt-PT"/>
+        </w:rPr>
+        <w:t xml:space="preserve">Car Right Door: geometria </w:t>
+      </w:r>
+      <w:r>
+        <w:rPr>
+          <w:lang w:val="pt-PT"/>
+        </w:rPr>
+        <w:t>-</w:t>
+      </w:r>
+      <w:r>
+        <w:rPr>
+          <w:lang w:val="pt-PT"/>
+        </w:rPr>
+        <w:t xml:space="preserve"> draw_door_right() (faz glFrontFace(GL_CW) para evitar cullling ao espelhar)</w:t>
+      </w:r>
+      <w:r>
+        <w:rPr>
+          <w:lang w:val="pt-PT"/>
+        </w:rPr>
+        <w:t xml:space="preserve">, </w:t>
+      </w:r>
+      <w:r>
+        <w:rPr>
+          <w:lang w:val="pt-PT"/>
+        </w:rPr>
+        <w:t>transform</w:t>
+      </w:r>
+      <w:r>
+        <w:rPr>
+          <w:lang w:val="pt-PT"/>
+        </w:rPr>
+        <w:t xml:space="preserve"> </w:t>
+      </w:r>
+      <w:r>
+        <w:rPr>
+          <w:lang w:val="pt-PT"/>
+        </w:rPr>
+        <w:t>parecido com o anterior, mas</w:t>
+      </w:r>
+      <w:r>
+        <w:rPr>
+          <w:lang w:val="pt-PT"/>
+        </w:rPr>
+        <w:t xml:space="preserve"> aplica glScalef(-1,1,1) quando side=='right' para espelhar, </w:t>
+      </w:r>
+      <w:r>
+        <w:rPr>
+          <w:lang w:val="pt-PT"/>
+        </w:rPr>
+        <w:t>gira</w:t>
+      </w:r>
+      <w:r>
+        <w:rPr>
+          <w:lang w:val="pt-PT"/>
+        </w:rPr>
+        <w:t xml:space="preserve"> por node.state["rotation"]</w:t>
+      </w:r>
+      <w:r>
+        <w:rPr>
+          <w:lang w:val="pt-PT"/>
+        </w:rPr>
+        <w:t>,</w:t>
+      </w:r>
+      <w:r>
+        <w:rPr>
+          <w:lang w:val="pt-PT"/>
+        </w:rPr>
+        <w:t xml:space="preserve"> updater </w:t>
+      </w:r>
+      <w:r>
+        <w:rPr>
+          <w:lang w:val="pt-PT"/>
+        </w:rPr>
+        <w:t>-</w:t>
+      </w:r>
+      <w:r>
+        <w:rPr>
+          <w:lang w:val="pt-PT"/>
+        </w:rPr>
+        <w:t xml:space="preserve"> Car().door_updater </w:t>
+      </w:r>
+    </w:p>
+    <w:p>
+      <w:pPr>
+        <w:rPr>
+          <w:lang w:val="pt-PT"/>
+        </w:rPr>
+      </w:pPr>
+    </w:p>
+    <w:p>
+      <w:pPr>
+        <w:rPr>
+          <w:lang w:val="pt-PT"/>
+        </w:rPr>
+      </w:pPr>
+      <w:r>
+        <w:rPr>
+          <w:lang w:val="pt-PT"/>
+        </w:rPr>
+        <w:t>Garage: geometria</w:t>
+      </w:r>
+      <w:r>
+        <w:rPr>
+          <w:lang w:val="pt-PT"/>
+        </w:rPr>
+        <w:t xml:space="preserve"> - </w:t>
+      </w:r>
+      <w:r>
+        <w:rPr>
+          <w:lang w:val="pt-PT"/>
+        </w:rPr>
+        <w:t>draw_garage()</w:t>
+      </w:r>
+      <w:r>
+        <w:rPr>
+          <w:lang w:val="pt-PT"/>
+        </w:rPr>
+        <w:t xml:space="preserve">, </w:t>
+      </w:r>
+      <w:r>
+        <w:rPr>
+          <w:lang w:val="pt-PT"/>
+        </w:rPr>
+        <w:t xml:space="preserve">material </w:t>
+      </w:r>
+      <w:r>
+        <w:rPr>
+          <w:lang w:val="pt-PT"/>
+        </w:rPr>
+        <w:t>-</w:t>
+      </w:r>
+      <w:r>
+        <w:rPr>
+          <w:lang w:val="pt-PT"/>
+        </w:rPr>
+        <w:t xml:space="preserve"> GARAGE_MATERIAL</w:t>
+      </w:r>
+      <w:r>
+        <w:rPr>
+          <w:lang w:val="pt-PT"/>
+        </w:rPr>
+        <w:t>, fica numa posição estática</w:t>
+      </w:r>
+    </w:p>
+    <w:p>
+      <w:pPr>
+        <w:rPr>
+          <w:lang w:val="pt-PT"/>
+        </w:rPr>
+      </w:pPr>
+    </w:p>
+    <w:p>
+      <w:pPr>
+        <w:rPr>
+          <w:lang w:val="pt-PT"/>
+        </w:rPr>
+      </w:pPr>
+      <w:r>
+        <w:rPr>
+          <w:lang w:val="pt-PT"/>
+        </w:rPr>
+        <w:t xml:space="preserve">Garage Ceiling: geometria </w:t>
+      </w:r>
+      <w:r>
+        <w:rPr>
+          <w:lang w:val="pt-PT"/>
+        </w:rPr>
+        <w:t xml:space="preserve">- </w:t>
+      </w:r>
+      <w:r>
+        <w:rPr>
+          <w:lang w:val="pt-PT"/>
+        </w:rPr>
+        <w:t>draw_garage_ceiling()</w:t>
+      </w:r>
+      <w:r>
+        <w:rPr>
+          <w:lang w:val="pt-PT"/>
+        </w:rPr>
+        <w:t xml:space="preserve">, </w:t>
+      </w:r>
+      <w:r>
+        <w:rPr>
+          <w:lang w:val="pt-PT"/>
+        </w:rPr>
+        <w:t>material = GARAGE_MATERIAL</w:t>
+      </w:r>
+      <w:r>
+        <w:rPr>
+          <w:lang w:val="pt-PT"/>
+        </w:rPr>
+        <w:t xml:space="preserve">, </w:t>
+      </w:r>
+      <w:r>
+        <w:rPr>
+          <w:lang w:val="pt-PT"/>
+        </w:rPr>
+        <w:t>usa textura tex_garage com tiling</w:t>
+      </w:r>
+      <w:r>
+        <w:rPr>
+          <w:lang w:val="pt-PT"/>
+        </w:rPr>
+        <w:t>,</w:t>
+      </w:r>
+      <w:r>
+        <w:rPr>
+          <w:lang w:val="pt-PT"/>
+        </w:rPr>
+        <w:t xml:space="preserve"> traduz, rotaciona 90° e escala (1.6,2.65,1.5)</w:t>
+      </w:r>
+    </w:p>
+    <w:p>
+      <w:pPr>
+        <w:rPr>
+          <w:lang w:val="pt-PT"/>
+        </w:rPr>
+      </w:pPr>
+    </w:p>
+    <w:p>
+      <w:pPr>
+        <w:rPr>
+          <w:lang w:val="pt-PT"/>
+        </w:rPr>
+      </w:pPr>
+      <w:r>
+        <w:rPr>
+          <w:lang w:val="pt-PT"/>
+        </w:rPr>
+        <w:t>Garage Door: geometria = lambda: draw_garage_door() (textura tex_garage_door); transform = move_garage_door(...) — traduz e rotaciona em X por node.state["rotation"]; updater = Garage().door_updater (abre/fecha quando toggle_garage_door muda); material</w:t>
+      </w:r>
+      <w:r>
+        <w:rPr>
+          <w:lang w:val="pt-PT"/>
+        </w:rPr>
+        <w:t xml:space="preserve"> </w:t>
+      </w:r>
+      <w:r>
+        <w:rPr>
+          <w:lang w:val="pt-PT"/>
+        </w:rPr>
+        <w:t>não especificado</w:t>
+      </w:r>
+      <w:r>
+        <w:rPr>
+          <w:lang w:val="pt-PT"/>
+        </w:rPr>
+        <w:t xml:space="preserve"> </w:t>
+      </w:r>
+      <w:r>
+        <w:rPr>
+          <w:lang w:val="pt-PT"/>
+        </w:rPr>
+        <w:t>/ default</w:t>
+      </w:r>
+    </w:p>
+    <w:p>
+      <w:pPr>
+        <w:rPr>
+          <w:lang w:val="pt-PT"/>
+        </w:rPr>
+      </w:pPr>
+    </w:p>
+    <w:p>
+      <w:pPr>
+        <w:rPr>
+          <w:lang w:val="pt-PT"/>
+        </w:rPr>
+      </w:pPr>
+      <w:r>
+        <w:rPr>
+          <w:lang w:val="pt-PT"/>
+        </w:rPr>
+        <w:t xml:space="preserve">Camera: updater </w:t>
+      </w:r>
+      <w:r>
+        <w:rPr>
+          <w:lang w:val="pt-PT"/>
+        </w:rPr>
+        <w:t>-</w:t>
+      </w:r>
+      <w:r>
+        <w:rPr>
+          <w:lang w:val="pt-PT"/>
+        </w:rPr>
+        <w:t xml:space="preserve"> camera_updater (atualiza node.state["pos"] e node.state["look"] com base em car_pos, camera_distance, camera_height e controlo do utilizador)</w:t>
+      </w:r>
+    </w:p>
+    <w:p>
+      <w:pPr>
+        <w:rPr>
+          <w:lang w:val="pt-PT"/>
+        </w:rPr>
+      </w:pPr>
+    </w:p>
+    <w:p>
+      <w:r>
+        <w:t>O</w:t>
+      </w:r>
+      <w:r>
+        <w:t xml:space="preserve">verhead light: transform = </w:t>
+      </w:r>
+      <w:proofErr w:type="spellStart"/>
+      <w:r>
+        <w:t>move_light</w:t>
+      </w:r>
+      <w:proofErr w:type="spellEnd"/>
+      <w:r>
+        <w:t>() (</w:t>
+      </w:r>
+      <w:proofErr w:type="spellStart"/>
+      <w:r>
+        <w:t>ativa</w:t>
+      </w:r>
+      <w:proofErr w:type="spellEnd"/>
+      <w:r>
+        <w:t xml:space="preserve"> GL_LIGHT2 </w:t>
+      </w:r>
+      <w:proofErr w:type="spellStart"/>
+      <w:r>
+        <w:t>conforme</w:t>
+      </w:r>
+      <w:proofErr w:type="spellEnd"/>
+      <w:r>
+        <w:t xml:space="preserve"> state["on"])</w:t>
+      </w:r>
+      <w:r>
+        <w:t>,</w:t>
+      </w:r>
+      <w:r>
+        <w:t xml:space="preserve"> updater </w:t>
+      </w:r>
+      <w:r>
+        <w:t>-</w:t>
+      </w:r>
+      <w:r>
+        <w:t xml:space="preserve"> Garage().</w:t>
+      </w:r>
+      <w:proofErr w:type="spellStart"/>
+      <w:r>
+        <w:t>light_updater</w:t>
+      </w:r>
+      <w:proofErr w:type="spellEnd"/>
+      <w:r>
+        <w:t xml:space="preserve"> (</w:t>
+      </w:r>
+      <w:proofErr w:type="spellStart"/>
+      <w:r>
+        <w:t>sincroniza</w:t>
+      </w:r>
+      <w:proofErr w:type="spellEnd"/>
+      <w:r>
+        <w:t xml:space="preserve"> state["on"] com </w:t>
+      </w:r>
+      <w:proofErr w:type="spellStart"/>
+      <w:r>
+        <w:t>light_on</w:t>
+      </w:r>
+      <w:proofErr w:type="spellEnd"/>
+      <w:r>
+        <w:t>)</w:t>
+      </w:r>
+    </w:p>
+    <w:p/>
     <w:sectPr>
       <w:pgSz w:w="12240" w:h="15840"/>
       <w:pgMar w:top="1440" w:right="1440" w:bottom="1440" w:left="1440" w:header="720" w:footer="720" w:gutter="0"/>
@@ -665,6 +2091,163 @@
     </w:sectPr>
   </w:body>
 </w:document>
+</file>
+
+<file path=word/numbering.xml><?xml version="1.0" encoding="utf-8"?>
+<w:numbering xmlns:wpc="http://schemas.microsoft.com/office/word/2010/wordprocessingCanvas" xmlns:cx="http://schemas.microsoft.com/office/drawing/2014/chartex" xmlns:cx1="http://schemas.microsoft.com/office/drawing/2015/9/8/chartex" xmlns:cx2="http://schemas.microsoft.com/office/drawing/2015/10/21/chartex" xmlns:cx3="http://schemas.microsoft.com/office/drawing/2016/5/9/chartex" xmlns:cx4="http://schemas.microsoft.com/office/drawing/2016/5/10/chartex" xmlns:cx5="http://schemas.microsoft.com/office/drawing/2016/5/11/chartex" xmlns:cx6="http://schemas.microsoft.com/office/drawing/2016/5/12/chartex" xmlns:cx7="http://schemas.microsoft.com/office/drawing/2016/5/13/chartex" xmlns:cx8="http://schemas.microsoft.com/office/drawing/2016/5/14/chartex" xmlns:mc="http://schemas.openxmlformats.org/markup-compatibility/2006" xmlns:aink="http://schemas.microsoft.com/office/drawing/2016/ink" xmlns:am3d="http://schemas.microsoft.com/office/drawing/2017/model3d" xmlns:o="urn:schemas-microsoft-com:office:office" xmlns:oel="http://schemas.microsoft.com/office/2019/extlst" xmlns:r="http://schemas.openxmlformats.org/officeDocument/2006/relationships" xmlns:m="http://schemas.openxmlformats.org/officeDocument/2006/math" xmlns:v="urn:schemas-microsoft-com:vml" xmlns:wp14="http://schemas.microsoft.com/office/word/2010/wordprocessingDrawing" xmlns:wp="http://schemas.openxmlformats.org/drawingml/2006/wordprocessingDrawing" xmlns:w10="urn:schemas-microsoft-com:office:word" xmlns:w="http://schemas.openxmlformats.org/wordprocessingml/2006/main" xmlns:w14="http://schemas.microsoft.com/office/word/2010/wordml" xmlns:w15="http://schemas.microsoft.com/office/word/2012/wordml" xmlns:w16cex="http://schemas.microsoft.com/office/word/2018/wordml/cex" xmlns:w16cid="http://schemas.microsoft.com/office/word/2016/wordml/cid" xmlns:w16="http://schemas.microsoft.com/office/word/2018/wordml" xmlns:w16du="http://schemas.microsoft.com/office/word/2023/wordml/word16du" xmlns:w16sdtdh="http://schemas.microsoft.com/office/word/2020/wordml/sdtdatahash" xmlns:w16sdtfl="http://schemas.microsoft.com/office/word/2024/wordml/sdtformatlock" xmlns:w16se="http://schemas.microsoft.com/office/word/2015/wordml/symex" xmlns:wpg="http://schemas.microsoft.com/office/word/2010/wordprocessingGroup" xmlns:wpi="http://schemas.microsoft.com/office/word/2010/wordprocessingInk" xmlns:wne="http://schemas.microsoft.com/office/word/2006/wordml" xmlns:wps="http://schemas.microsoft.com/office/word/2010/wordprocessingShape" mc:Ignorable="w14 w15 w16se w16cid w16 w16cex w16sdtdh w16sdtfl w16du wp14">
+  <w:abstractNum w:abstractNumId="0" w15:restartNumberingAfterBreak="0">
+    <w:nsid w:val="70BC1DCA"/>
+    <w:multiLevelType w:val="multilevel"/>
+    <w:tmpl w:val="E926F3DA"/>
+    <w:lvl w:ilvl="0">
+      <w:start w:val="1"/>
+      <w:numFmt w:val="bullet"/>
+      <w:lvlText w:val=""/>
+      <w:lvlJc w:val="left"/>
+      <w:pPr>
+        <w:tabs>
+          <w:tab w:val="num" w:pos="720"/>
+        </w:tabs>
+        <w:ind w:left="720" w:hanging="360"/>
+      </w:pPr>
+      <w:rPr>
+        <w:rFonts w:ascii="Symbol" w:hAnsi="Symbol" w:hint="default"/>
+        <w:sz w:val="20"/>
+      </w:rPr>
+    </w:lvl>
+    <w:lvl w:ilvl="1" w:tentative="1">
+      <w:start w:val="1"/>
+      <w:numFmt w:val="bullet"/>
+      <w:lvlText w:val="o"/>
+      <w:lvlJc w:val="left"/>
+      <w:pPr>
+        <w:tabs>
+          <w:tab w:val="num" w:pos="1440"/>
+        </w:tabs>
+        <w:ind w:left="1440" w:hanging="360"/>
+      </w:pPr>
+      <w:rPr>
+        <w:rFonts w:ascii="Courier New" w:hAnsi="Courier New" w:hint="default"/>
+        <w:sz w:val="20"/>
+      </w:rPr>
+    </w:lvl>
+    <w:lvl w:ilvl="2" w:tentative="1">
+      <w:start w:val="1"/>
+      <w:numFmt w:val="bullet"/>
+      <w:lvlText w:val=""/>
+      <w:lvlJc w:val="left"/>
+      <w:pPr>
+        <w:tabs>
+          <w:tab w:val="num" w:pos="2160"/>
+        </w:tabs>
+        <w:ind w:left="2160" w:hanging="360"/>
+      </w:pPr>
+      <w:rPr>
+        <w:rFonts w:ascii="Wingdings" w:hAnsi="Wingdings" w:hint="default"/>
+        <w:sz w:val="20"/>
+      </w:rPr>
+    </w:lvl>
+    <w:lvl w:ilvl="3" w:tentative="1">
+      <w:start w:val="1"/>
+      <w:numFmt w:val="bullet"/>
+      <w:lvlText w:val=""/>
+      <w:lvlJc w:val="left"/>
+      <w:pPr>
+        <w:tabs>
+          <w:tab w:val="num" w:pos="2880"/>
+        </w:tabs>
+        <w:ind w:left="2880" w:hanging="360"/>
+      </w:pPr>
+      <w:rPr>
+        <w:rFonts w:ascii="Wingdings" w:hAnsi="Wingdings" w:hint="default"/>
+        <w:sz w:val="20"/>
+      </w:rPr>
+    </w:lvl>
+    <w:lvl w:ilvl="4" w:tentative="1">
+      <w:start w:val="1"/>
+      <w:numFmt w:val="bullet"/>
+      <w:lvlText w:val=""/>
+      <w:lvlJc w:val="left"/>
+      <w:pPr>
+        <w:tabs>
+          <w:tab w:val="num" w:pos="3600"/>
+        </w:tabs>
+        <w:ind w:left="3600" w:hanging="360"/>
+      </w:pPr>
+      <w:rPr>
+        <w:rFonts w:ascii="Wingdings" w:hAnsi="Wingdings" w:hint="default"/>
+        <w:sz w:val="20"/>
+      </w:rPr>
+    </w:lvl>
+    <w:lvl w:ilvl="5" w:tentative="1">
+      <w:start w:val="1"/>
+      <w:numFmt w:val="bullet"/>
+      <w:lvlText w:val=""/>
+      <w:lvlJc w:val="left"/>
+      <w:pPr>
+        <w:tabs>
+          <w:tab w:val="num" w:pos="4320"/>
+        </w:tabs>
+        <w:ind w:left="4320" w:hanging="360"/>
+      </w:pPr>
+      <w:rPr>
+        <w:rFonts w:ascii="Wingdings" w:hAnsi="Wingdings" w:hint="default"/>
+        <w:sz w:val="20"/>
+      </w:rPr>
+    </w:lvl>
+    <w:lvl w:ilvl="6" w:tentative="1">
+      <w:start w:val="1"/>
+      <w:numFmt w:val="bullet"/>
+      <w:lvlText w:val=""/>
+      <w:lvlJc w:val="left"/>
+      <w:pPr>
+        <w:tabs>
+          <w:tab w:val="num" w:pos="5040"/>
+        </w:tabs>
+        <w:ind w:left="5040" w:hanging="360"/>
+      </w:pPr>
+      <w:rPr>
+        <w:rFonts w:ascii="Wingdings" w:hAnsi="Wingdings" w:hint="default"/>
+        <w:sz w:val="20"/>
+      </w:rPr>
+    </w:lvl>
+    <w:lvl w:ilvl="7" w:tentative="1">
+      <w:start w:val="1"/>
+      <w:numFmt w:val="bullet"/>
+      <w:lvlText w:val=""/>
+      <w:lvlJc w:val="left"/>
+      <w:pPr>
+        <w:tabs>
+          <w:tab w:val="num" w:pos="5760"/>
+        </w:tabs>
+        <w:ind w:left="5760" w:hanging="360"/>
+      </w:pPr>
+      <w:rPr>
+        <w:rFonts w:ascii="Wingdings" w:hAnsi="Wingdings" w:hint="default"/>
+        <w:sz w:val="20"/>
+      </w:rPr>
+    </w:lvl>
+    <w:lvl w:ilvl="8" w:tentative="1">
+      <w:start w:val="1"/>
+      <w:numFmt w:val="bullet"/>
+      <w:lvlText w:val=""/>
+      <w:lvlJc w:val="left"/>
+      <w:pPr>
+        <w:tabs>
+          <w:tab w:val="num" w:pos="6480"/>
+        </w:tabs>
+        <w:ind w:left="6480" w:hanging="360"/>
+      </w:pPr>
+      <w:rPr>
+        <w:rFonts w:ascii="Wingdings" w:hAnsi="Wingdings" w:hint="default"/>
+        <w:sz w:val="20"/>
+      </w:rPr>
+    </w:lvl>
+  </w:abstractNum>
+  <w:num w:numId="1" w16cid:durableId="986938842">
+    <w:abstractNumId w:val="0"/>
+  </w:num>
+</w:numbering>
 </file>
 
 <file path=word/styles.xml><?xml version="1.0" encoding="utf-8"?>

</xml_diff>

<commit_message>
Last changes before commit
</commit_message>
<xml_diff>
--- a/Relatório_Grupo_19.docx
+++ b/Relatório_Grupo_19.docx
@@ -67,12 +67,28 @@
           <w:lang w:val="pt-PT"/>
         </w:rPr>
       </w:pPr>
-      <w:r>
-        <w:rPr>
-          <w:lang w:val="pt-PT"/>
-        </w:rPr>
-        <w:t>Yan Panichkin – 6 horas</w:t>
-      </w:r>
+      <w:proofErr w:type="spellStart"/>
+      <w:r>
+        <w:rPr>
+          <w:lang w:val="pt-PT"/>
+        </w:rPr>
+        <w:t>Yan</w:t>
+      </w:r>
+      <w:proofErr w:type="spellEnd"/>
+      <w:r>
+        <w:rPr>
+          <w:lang w:val="pt-PT"/>
+        </w:rPr>
+        <w:t xml:space="preserve"> </w:t>
+      </w:r>
+      <w:proofErr w:type="spellStart"/>
+      <w:r>
+        <w:rPr>
+          <w:lang w:val="pt-PT"/>
+        </w:rPr>
+        <w:t>Panichkin</w:t>
+      </w:r>
+      <w:proofErr w:type="spellEnd"/>
     </w:p>
     <w:p>
       <w:pPr>
@@ -102,7 +118,7 @@
       </w:pPr>
       <w:r>
         <w:rPr>
-          <w:rStyle w:val="Heading1Char"/>
+          <w:rStyle w:val="Ttulo1Carter"/>
           <w:lang w:val="pt-PT"/>
         </w:rPr>
         <w:t>Requisitos principais</w:t>
@@ -144,7 +160,21 @@
         <w:rPr>
           <w:lang w:val="pt-PT"/>
         </w:rPr>
-        <w:t>O veículo e as rodas são modelos instanciados separadamente. As (quatro) rodas são nós crianças do veículo. Existem variaveis correspondentes aos raios das rodas dianteiras e traseiras</w:t>
+        <w:t xml:space="preserve">O veículo e as rodas são modelos instanciados separadamente. As (quatro) rodas são nós crianças do veículo. Existem </w:t>
+      </w:r>
+      <w:proofErr w:type="spellStart"/>
+      <w:r>
+        <w:rPr>
+          <w:lang w:val="pt-PT"/>
+        </w:rPr>
+        <w:t>variaveis</w:t>
+      </w:r>
+      <w:proofErr w:type="spellEnd"/>
+      <w:r>
+        <w:rPr>
+          <w:lang w:val="pt-PT"/>
+        </w:rPr>
+        <w:t xml:space="preserve"> correspondentes aos raios das rodas dianteiras e traseiras</w:t>
       </w:r>
       <w:r>
         <w:rPr>
@@ -174,7 +204,35 @@
         <w:rPr>
           <w:lang w:val="pt-PT"/>
         </w:rPr>
-        <w:t>No seu transform, a roda aceita coordenadas relativas ao carro (x,y,z). Onde são aceites os offsets e raio das rodas, ajustados pela elevação do carro.</w:t>
+        <w:t xml:space="preserve">No seu </w:t>
+      </w:r>
+      <w:proofErr w:type="spellStart"/>
+      <w:r>
+        <w:rPr>
+          <w:lang w:val="pt-PT"/>
+        </w:rPr>
+        <w:t>transform</w:t>
+      </w:r>
+      <w:proofErr w:type="spellEnd"/>
+      <w:r>
+        <w:rPr>
+          <w:lang w:val="pt-PT"/>
+        </w:rPr>
+        <w:t>, a roda aceita coordenadas relativas ao carro (</w:t>
+      </w:r>
+      <w:proofErr w:type="spellStart"/>
+      <w:r>
+        <w:rPr>
+          <w:lang w:val="pt-PT"/>
+        </w:rPr>
+        <w:t>x,y,z</w:t>
+      </w:r>
+      <w:proofErr w:type="spellEnd"/>
+      <w:r>
+        <w:rPr>
+          <w:lang w:val="pt-PT"/>
+        </w:rPr>
+        <w:t>). Onde são aceites os offsets e raio das rodas, ajustados pela elevação do carro.</w:t>
       </w:r>
       <w:r>
         <w:rPr>
@@ -188,7 +246,20 @@
           <w:lang w:val="pt-PT"/>
         </w:rPr>
         <w:br/>
-        <w:t xml:space="preserve">interacção do utilizador </w:t>
+      </w:r>
+      <w:proofErr w:type="spellStart"/>
+      <w:r>
+        <w:rPr>
+          <w:lang w:val="pt-PT"/>
+        </w:rPr>
+        <w:t>interacção</w:t>
+      </w:r>
+      <w:proofErr w:type="spellEnd"/>
+      <w:r>
+        <w:rPr>
+          <w:lang w:val="pt-PT"/>
+        </w:rPr>
+        <w:t xml:space="preserve"> do utilizador </w:t>
       </w:r>
       <w:r>
         <w:rPr>
@@ -221,7 +292,35 @@
         <w:rPr>
           <w:lang w:val="pt-PT"/>
         </w:rPr>
-        <w:t>A roda gira-se à volta do eixo no transform de acordo com o valor de ‘rotation’</w:t>
+        <w:t xml:space="preserve">A roda gira-se à volta do eixo no </w:t>
+      </w:r>
+      <w:proofErr w:type="spellStart"/>
+      <w:r>
+        <w:rPr>
+          <w:lang w:val="pt-PT"/>
+        </w:rPr>
+        <w:t>transform</w:t>
+      </w:r>
+      <w:proofErr w:type="spellEnd"/>
+      <w:r>
+        <w:rPr>
+          <w:lang w:val="pt-PT"/>
+        </w:rPr>
+        <w:t xml:space="preserve"> de acordo com o valor de ‘</w:t>
+      </w:r>
+      <w:proofErr w:type="spellStart"/>
+      <w:r>
+        <w:rPr>
+          <w:lang w:val="pt-PT"/>
+        </w:rPr>
+        <w:t>rotation</w:t>
+      </w:r>
+      <w:proofErr w:type="spellEnd"/>
+      <w:r>
+        <w:rPr>
+          <w:lang w:val="pt-PT"/>
+        </w:rPr>
+        <w:t>’</w:t>
       </w:r>
       <w:r>
         <w:rPr>
@@ -229,32 +328,98 @@
         </w:rPr>
         <w:br/>
       </w:r>
-      <w:r>
-        <w:rPr>
-          <w:lang w:val="pt-PT"/>
-        </w:rPr>
-        <w:t>glRotatef(node.state.get('rotation', 0), 1, 0, 0)</w:t>
-      </w:r>
-    </w:p>
-    <w:p>
-      <w:pPr>
-        <w:rPr>
-          <w:lang w:val="pt-PT"/>
-        </w:rPr>
-      </w:pPr>
-      <w:r>
-        <w:rPr>
-          <w:lang w:val="pt-PT"/>
-        </w:rPr>
-        <w:t>Este valor é atualizado no updater na função wheel_updater</w:t>
-      </w:r>
+      <w:proofErr w:type="spellStart"/>
+      <w:r>
+        <w:rPr>
+          <w:lang w:val="pt-PT"/>
+        </w:rPr>
+        <w:t>glRotatef</w:t>
+      </w:r>
+      <w:proofErr w:type="spellEnd"/>
+      <w:r>
+        <w:rPr>
+          <w:lang w:val="pt-PT"/>
+        </w:rPr>
+        <w:t>(</w:t>
+      </w:r>
+      <w:proofErr w:type="spellStart"/>
+      <w:r>
+        <w:rPr>
+          <w:lang w:val="pt-PT"/>
+        </w:rPr>
+        <w:t>node.state.get</w:t>
+      </w:r>
+      <w:proofErr w:type="spellEnd"/>
+      <w:r>
+        <w:rPr>
+          <w:lang w:val="pt-PT"/>
+        </w:rPr>
+        <w:t>('</w:t>
+      </w:r>
+      <w:proofErr w:type="spellStart"/>
+      <w:r>
+        <w:rPr>
+          <w:lang w:val="pt-PT"/>
+        </w:rPr>
+        <w:t>rotation</w:t>
+      </w:r>
+      <w:proofErr w:type="spellEnd"/>
+      <w:r>
+        <w:rPr>
+          <w:lang w:val="pt-PT"/>
+        </w:rPr>
+        <w:t>', 0), 1, 0, 0)</w:t>
+      </w:r>
+    </w:p>
+    <w:p>
+      <w:pPr>
+        <w:rPr>
+          <w:lang w:val="pt-PT"/>
+        </w:rPr>
+      </w:pPr>
+      <w:r>
+        <w:rPr>
+          <w:lang w:val="pt-PT"/>
+        </w:rPr>
+        <w:t xml:space="preserve">Este valor é atualizado no </w:t>
+      </w:r>
+      <w:proofErr w:type="spellStart"/>
+      <w:r>
+        <w:rPr>
+          <w:lang w:val="pt-PT"/>
+        </w:rPr>
+        <w:t>updater</w:t>
+      </w:r>
+      <w:proofErr w:type="spellEnd"/>
+      <w:r>
+        <w:rPr>
+          <w:lang w:val="pt-PT"/>
+        </w:rPr>
+        <w:t xml:space="preserve"> na função </w:t>
+      </w:r>
+      <w:proofErr w:type="spellStart"/>
+      <w:r>
+        <w:rPr>
+          <w:lang w:val="pt-PT"/>
+        </w:rPr>
+        <w:t>wheel_updater</w:t>
+      </w:r>
+      <w:proofErr w:type="spellEnd"/>
     </w:p>
     <w:p>
       <w:pPr>
         <w:spacing w:line="192" w:lineRule="auto"/>
       </w:pPr>
       <w:r>
-        <w:t>def wheel_updater(self, node, dt):</w:t>
+        <w:t xml:space="preserve">def </w:t>
+      </w:r>
+      <w:proofErr w:type="spellStart"/>
+      <w:r>
+        <w:t>wheel_updater</w:t>
+      </w:r>
+      <w:proofErr w:type="spellEnd"/>
+      <w:r>
+        <w:t>(self, node, dt):</w:t>
       </w:r>
     </w:p>
     <w:p>
@@ -262,15 +427,28 @@
         <w:spacing w:line="192" w:lineRule="auto"/>
       </w:pPr>
       <w:r>
-        <w:t>        global user_input</w:t>
-      </w:r>
+        <w:t xml:space="preserve">        global </w:t>
+      </w:r>
+      <w:proofErr w:type="spellStart"/>
+      <w:r>
+        <w:t>user_input</w:t>
+      </w:r>
+      <w:proofErr w:type="spellEnd"/>
     </w:p>
     <w:p>
       <w:pPr>
         <w:spacing w:line="192" w:lineRule="auto"/>
       </w:pPr>
       <w:r>
-        <w:t>        radius = node.state.get('radius')</w:t>
+        <w:t xml:space="preserve">        radius = </w:t>
+      </w:r>
+      <w:proofErr w:type="spellStart"/>
+      <w:r>
+        <w:t>node.state.get</w:t>
+      </w:r>
+      <w:proofErr w:type="spellEnd"/>
+      <w:r>
+        <w:t>('radius')</w:t>
       </w:r>
     </w:p>
     <w:p>
@@ -286,7 +464,31 @@
         <w:spacing w:line="192" w:lineRule="auto"/>
       </w:pPr>
       <w:r>
-        <w:t>        rotation_angle = (distance / (2 * math.pi * radius)) * 360 * user_input[1]</w:t>
+        <w:t xml:space="preserve">        </w:t>
+      </w:r>
+      <w:proofErr w:type="spellStart"/>
+      <w:r>
+        <w:t>rotation_angle</w:t>
+      </w:r>
+      <w:proofErr w:type="spellEnd"/>
+      <w:r>
+        <w:t xml:space="preserve"> = (distance / (2 * </w:t>
+      </w:r>
+      <w:proofErr w:type="spellStart"/>
+      <w:r>
+        <w:t>math.pi</w:t>
+      </w:r>
+      <w:proofErr w:type="spellEnd"/>
+      <w:r>
+        <w:t xml:space="preserve"> * radius)) * 360 * </w:t>
+      </w:r>
+      <w:proofErr w:type="spellStart"/>
+      <w:r>
+        <w:t>user_input</w:t>
+      </w:r>
+      <w:proofErr w:type="spellEnd"/>
+      <w:r>
+        <w:t>[1]</w:t>
       </w:r>
     </w:p>
     <w:p>
@@ -294,8 +496,29 @@
         <w:spacing w:line="192" w:lineRule="auto"/>
       </w:pPr>
       <w:r>
-        <w:t>        node.state['rotation'] = node.state.get('rotation', 0) + rotation_angle</w:t>
-      </w:r>
+        <w:t xml:space="preserve">        </w:t>
+      </w:r>
+      <w:proofErr w:type="spellStart"/>
+      <w:r>
+        <w:t>node.state</w:t>
+      </w:r>
+      <w:proofErr w:type="spellEnd"/>
+      <w:r>
+        <w:t xml:space="preserve">['rotation'] = </w:t>
+      </w:r>
+      <w:proofErr w:type="spellStart"/>
+      <w:r>
+        <w:t>node.state.get</w:t>
+      </w:r>
+      <w:proofErr w:type="spellEnd"/>
+      <w:r>
+        <w:t xml:space="preserve">('rotation', 0) + </w:t>
+      </w:r>
+      <w:proofErr w:type="spellStart"/>
+      <w:r>
+        <w:t>rotation_angle</w:t>
+      </w:r>
+      <w:proofErr w:type="spellEnd"/>
     </w:p>
     <w:p>
       <w:pPr>
@@ -313,7 +536,35 @@
         <w:rPr>
           <w:lang w:val="pt-PT"/>
         </w:rPr>
-        <w:t>ende das variaveis da velocidade do carro (FORWARD_SPEED) e raio da roda (‘radius’)</w:t>
+        <w:t xml:space="preserve">ende das </w:t>
+      </w:r>
+      <w:proofErr w:type="spellStart"/>
+      <w:r>
+        <w:rPr>
+          <w:lang w:val="pt-PT"/>
+        </w:rPr>
+        <w:t>variaveis</w:t>
+      </w:r>
+      <w:proofErr w:type="spellEnd"/>
+      <w:r>
+        <w:rPr>
+          <w:lang w:val="pt-PT"/>
+        </w:rPr>
+        <w:t xml:space="preserve"> da velocidade do carro (FORWARD_SPEED) e raio da roda (‘</w:t>
+      </w:r>
+      <w:proofErr w:type="spellStart"/>
+      <w:r>
+        <w:rPr>
+          <w:lang w:val="pt-PT"/>
+        </w:rPr>
+        <w:t>radius</w:t>
+      </w:r>
+      <w:proofErr w:type="spellEnd"/>
+      <w:r>
+        <w:rPr>
+          <w:lang w:val="pt-PT"/>
+        </w:rPr>
+        <w:t>’)</w:t>
       </w:r>
       <w:r>
         <w:rPr>
@@ -333,7 +584,21 @@
           <w:lang w:val="pt-PT"/>
         </w:rPr>
         <w:br/>
-        <w:t xml:space="preserve">que deverá abrir por resposta a interacção do utilizador </w:t>
+        <w:t xml:space="preserve">que deverá abrir por resposta a </w:t>
+      </w:r>
+      <w:proofErr w:type="spellStart"/>
+      <w:r>
+        <w:rPr>
+          <w:lang w:val="pt-PT"/>
+        </w:rPr>
+        <w:t>interacção</w:t>
+      </w:r>
+      <w:proofErr w:type="spellEnd"/>
+      <w:r>
+        <w:rPr>
+          <w:lang w:val="pt-PT"/>
+        </w:rPr>
+        <w:t xml:space="preserve"> do utilizador </w:t>
       </w:r>
       <w:r>
         <w:rPr>
@@ -354,7 +619,340 @@
           <w:lang w:val="pt-PT"/>
         </w:rPr>
         <w:br/>
-        <w:t xml:space="preserve">• A posição da cãmara deverá poder ser controlada pelo utilizador </w:t>
+        <w:t xml:space="preserve">• A posição da </w:t>
+      </w:r>
+      <w:r>
+        <w:rPr>
+          <w:lang w:val="pt-PT"/>
+        </w:rPr>
+        <w:t>câmara</w:t>
+      </w:r>
+      <w:r>
+        <w:rPr>
+          <w:lang w:val="pt-PT"/>
+        </w:rPr>
+        <w:t xml:space="preserve"> deverá poder ser controlada pelo utilizador</w:t>
+      </w:r>
+    </w:p>
+    <w:p>
+      <w:pPr>
+        <w:rPr>
+          <w:lang w:val="pt-PT"/>
+        </w:rPr>
+      </w:pPr>
+      <w:r>
+        <w:rPr>
+          <w:lang w:val="pt-PT"/>
+        </w:rPr>
+        <w:t xml:space="preserve">A câmara tem três modos representados como números de 0 a 2, no qual o número 1 representa o </w:t>
+      </w:r>
+      <w:r>
+        <w:rPr>
+          <w:i/>
+          <w:iCs/>
+          <w:lang w:val="pt-PT"/>
+        </w:rPr>
+        <w:t xml:space="preserve">free </w:t>
+      </w:r>
+      <w:proofErr w:type="spellStart"/>
+      <w:r>
+        <w:rPr>
+          <w:i/>
+          <w:iCs/>
+          <w:lang w:val="pt-PT"/>
+        </w:rPr>
+        <w:t>mode</w:t>
+      </w:r>
+      <w:proofErr w:type="spellEnd"/>
+      <w:r>
+        <w:rPr>
+          <w:lang w:val="pt-PT"/>
+        </w:rPr>
+        <w:t xml:space="preserve"> que permite o utilizador deslocar-se </w:t>
+      </w:r>
+      <w:r>
+        <w:rPr>
+          <w:lang w:val="pt-PT"/>
+        </w:rPr>
+        <w:t xml:space="preserve">com as </w:t>
+      </w:r>
+      <w:r>
+        <w:rPr>
+          <w:u w:val="single"/>
+          <w:lang w:val="pt-PT"/>
+        </w:rPr>
+        <w:t>setas</w:t>
+      </w:r>
+      <w:r>
+        <w:rPr>
+          <w:lang w:val="pt-PT"/>
+        </w:rPr>
+        <w:t xml:space="preserve"> do teclado.</w:t>
+      </w:r>
+    </w:p>
+    <w:p>
+      <w:pPr>
+        <w:rPr>
+          <w:lang w:val="pt-PT"/>
+        </w:rPr>
+      </w:pPr>
+      <w:r>
+        <w:rPr>
+          <w:lang w:val="pt-PT"/>
+        </w:rPr>
+        <w:t xml:space="preserve">A mudança de modo na </w:t>
+      </w:r>
+      <w:r>
+        <w:rPr>
+          <w:lang w:val="pt-PT"/>
+        </w:rPr>
+        <w:t>câmara</w:t>
+      </w:r>
+      <w:r>
+        <w:rPr>
+          <w:lang w:val="pt-PT"/>
+        </w:rPr>
+        <w:t xml:space="preserve"> é feita </w:t>
+      </w:r>
+      <w:proofErr w:type="spellStart"/>
+      <w:r>
+        <w:rPr>
+          <w:lang w:val="pt-PT"/>
+        </w:rPr>
+        <w:t>permindo</w:t>
+      </w:r>
+      <w:proofErr w:type="spellEnd"/>
+      <w:r>
+        <w:rPr>
+          <w:lang w:val="pt-PT"/>
+        </w:rPr>
+        <w:t xml:space="preserve"> o botão ‘v’</w:t>
+      </w:r>
+      <w:r>
+        <w:rPr>
+          <w:lang w:val="pt-PT"/>
+        </w:rPr>
+        <w:t xml:space="preserve"> (lógica definida na função </w:t>
+      </w:r>
+      <w:proofErr w:type="spellStart"/>
+      <w:r>
+        <w:rPr>
+          <w:lang w:val="pt-PT"/>
+        </w:rPr>
+        <w:t>keyboard</w:t>
+      </w:r>
+      <w:proofErr w:type="spellEnd"/>
+      <w:r>
+        <w:rPr>
+          <w:lang w:val="pt-PT"/>
+        </w:rPr>
+        <w:t>(</w:t>
+      </w:r>
+      <w:proofErr w:type="spellStart"/>
+      <w:r>
+        <w:rPr>
+          <w:lang w:val="pt-PT"/>
+        </w:rPr>
+        <w:t>key</w:t>
+      </w:r>
+      <w:proofErr w:type="spellEnd"/>
+      <w:r>
+        <w:rPr>
+          <w:lang w:val="pt-PT"/>
+        </w:rPr>
+        <w:t>, x, y)</w:t>
+      </w:r>
+      <w:r>
+        <w:rPr>
+          <w:lang w:val="pt-PT"/>
+        </w:rPr>
+        <w:t>)</w:t>
+      </w:r>
+      <w:r>
+        <w:rPr>
+          <w:lang w:val="pt-PT"/>
+        </w:rPr>
+        <w:t>.</w:t>
+      </w:r>
+    </w:p>
+    <w:p>
+      <w:pPr>
+        <w:rPr>
+          <w:lang w:val="pt-PT"/>
+        </w:rPr>
+      </w:pPr>
+      <w:r>
+        <w:rPr>
+          <w:lang w:val="pt-PT"/>
+        </w:rPr>
+        <w:t xml:space="preserve">Toda a lógica do </w:t>
+      </w:r>
+      <w:r>
+        <w:rPr>
+          <w:i/>
+          <w:iCs/>
+          <w:lang w:val="pt-PT"/>
+        </w:rPr>
+        <w:t xml:space="preserve">free </w:t>
+      </w:r>
+      <w:proofErr w:type="spellStart"/>
+      <w:r>
+        <w:rPr>
+          <w:i/>
+          <w:iCs/>
+          <w:lang w:val="pt-PT"/>
+        </w:rPr>
+        <w:t>mode</w:t>
+      </w:r>
+      <w:proofErr w:type="spellEnd"/>
+      <w:r>
+        <w:rPr>
+          <w:i/>
+          <w:iCs/>
+          <w:lang w:val="pt-PT"/>
+        </w:rPr>
+        <w:t xml:space="preserve"> </w:t>
+      </w:r>
+      <w:r>
+        <w:rPr>
+          <w:lang w:val="pt-PT"/>
+        </w:rPr>
+        <w:t xml:space="preserve">é definida em </w:t>
+      </w:r>
+      <w:proofErr w:type="spellStart"/>
+      <w:r>
+        <w:rPr>
+          <w:lang w:val="pt-PT"/>
+        </w:rPr>
+        <w:t>special_down</w:t>
+      </w:r>
+      <w:proofErr w:type="spellEnd"/>
+      <w:r>
+        <w:rPr>
+          <w:lang w:val="pt-PT"/>
+        </w:rPr>
+        <w:t>(</w:t>
+      </w:r>
+      <w:proofErr w:type="spellStart"/>
+      <w:r>
+        <w:rPr>
+          <w:lang w:val="pt-PT"/>
+        </w:rPr>
+        <w:t>key</w:t>
+      </w:r>
+      <w:proofErr w:type="spellEnd"/>
+      <w:r>
+        <w:rPr>
+          <w:lang w:val="pt-PT"/>
+        </w:rPr>
+        <w:t>, x, y)</w:t>
+      </w:r>
+      <w:r>
+        <w:rPr>
+          <w:lang w:val="pt-PT"/>
+        </w:rPr>
+        <w:t xml:space="preserve">,  </w:t>
+      </w:r>
+      <w:proofErr w:type="spellStart"/>
+      <w:r>
+        <w:rPr>
+          <w:lang w:val="pt-PT"/>
+        </w:rPr>
+        <w:t>special_up</w:t>
+      </w:r>
+      <w:proofErr w:type="spellEnd"/>
+      <w:r>
+        <w:rPr>
+          <w:lang w:val="pt-PT"/>
+        </w:rPr>
+        <w:t>(</w:t>
+      </w:r>
+      <w:proofErr w:type="spellStart"/>
+      <w:r>
+        <w:rPr>
+          <w:lang w:val="pt-PT"/>
+        </w:rPr>
+        <w:t>key</w:t>
+      </w:r>
+      <w:proofErr w:type="spellEnd"/>
+      <w:r>
+        <w:rPr>
+          <w:lang w:val="pt-PT"/>
+        </w:rPr>
+        <w:t>, x, y)</w:t>
+      </w:r>
+      <w:r>
+        <w:rPr>
+          <w:lang w:val="pt-PT"/>
+        </w:rPr>
+        <w:t xml:space="preserve">, </w:t>
+      </w:r>
+      <w:proofErr w:type="spellStart"/>
+      <w:r>
+        <w:rPr>
+          <w:lang w:val="pt-PT"/>
+        </w:rPr>
+        <w:t>camera_updater</w:t>
+      </w:r>
+      <w:proofErr w:type="spellEnd"/>
+      <w:r>
+        <w:rPr>
+          <w:lang w:val="pt-PT"/>
+        </w:rPr>
+        <w:t xml:space="preserve">(node, </w:t>
+      </w:r>
+      <w:proofErr w:type="spellStart"/>
+      <w:r>
+        <w:rPr>
+          <w:lang w:val="pt-PT"/>
+        </w:rPr>
+        <w:t>dt</w:t>
+      </w:r>
+      <w:proofErr w:type="spellEnd"/>
+      <w:r>
+        <w:rPr>
+          <w:lang w:val="pt-PT"/>
+        </w:rPr>
+        <w:t>)</w:t>
+      </w:r>
+      <w:r>
+        <w:rPr>
+          <w:lang w:val="pt-PT"/>
+        </w:rPr>
+        <w:t>.</w:t>
+      </w:r>
+    </w:p>
+    <w:p>
+      <w:pPr>
+        <w:rPr>
+          <w:lang w:val="pt-PT"/>
+        </w:rPr>
+      </w:pPr>
+      <w:r>
+        <w:rPr>
+          <w:lang w:val="pt-PT"/>
+        </w:rPr>
+        <w:t xml:space="preserve">A função </w:t>
+      </w:r>
+      <w:proofErr w:type="spellStart"/>
+      <w:r>
+        <w:rPr>
+          <w:lang w:val="pt-PT"/>
+        </w:rPr>
+        <w:t>update_camera</w:t>
+      </w:r>
+      <w:proofErr w:type="spellEnd"/>
+      <w:r>
+        <w:rPr>
+          <w:lang w:val="pt-PT"/>
+        </w:rPr>
+        <w:t>()</w:t>
+      </w:r>
+      <w:r>
+        <w:rPr>
+          <w:lang w:val="pt-PT"/>
+        </w:rPr>
+        <w:t xml:space="preserve"> continuamente posiciona a câmara após as modificações feitas pelas outras funções.</w:t>
       </w:r>
       <w:r>
         <w:rPr>
@@ -376,42 +974,114 @@
           <w:lang w:val="pt-PT"/>
         </w:rPr>
       </w:pPr>
-      <w:r>
-        <w:rPr>
-          <w:lang w:val="pt-PT"/>
-        </w:rPr>
-        <w:t>Tambem é implementado como um modelo importado. Á este modelo é atribuida uma textura com tiling ligado para permitir a repetição de mosaicos.</w:t>
-      </w:r>
-    </w:p>
-    <w:p>
-      <w:pPr>
-        <w:rPr>
-          <w:lang w:val="pt-PT"/>
-        </w:rPr>
-      </w:pPr>
-      <w:r>
-        <w:rPr>
-          <w:lang w:val="pt-PT"/>
-        </w:rPr>
-        <w:t>glBindTexture(GL_TEXTURE_2D, tex_terrain)</w:t>
-      </w:r>
-    </w:p>
-    <w:p>
-      <w:pPr>
-        <w:rPr>
-          <w:lang w:val="pt-PT"/>
-        </w:rPr>
-      </w:pPr>
-      <w:r>
-        <w:rPr>
-          <w:lang w:val="pt-PT"/>
-        </w:rPr>
-        <w:t xml:space="preserve">A textura em sí é carregada utilizando função assistente, metida em loaders_lib.py </w:t>
-      </w:r>
-    </w:p>
-    <w:p>
-      <w:pPr>
-        <w:pStyle w:val="NoSpacing"/>
+      <w:proofErr w:type="spellStart"/>
+      <w:r>
+        <w:rPr>
+          <w:lang w:val="pt-PT"/>
+        </w:rPr>
+        <w:t>Tambem</w:t>
+      </w:r>
+      <w:proofErr w:type="spellEnd"/>
+      <w:r>
+        <w:rPr>
+          <w:lang w:val="pt-PT"/>
+        </w:rPr>
+        <w:t xml:space="preserve"> é implementado como um modelo importado. Á este modelo é </w:t>
+      </w:r>
+      <w:proofErr w:type="spellStart"/>
+      <w:r>
+        <w:rPr>
+          <w:lang w:val="pt-PT"/>
+        </w:rPr>
+        <w:t>atribuida</w:t>
+      </w:r>
+      <w:proofErr w:type="spellEnd"/>
+      <w:r>
+        <w:rPr>
+          <w:lang w:val="pt-PT"/>
+        </w:rPr>
+        <w:t xml:space="preserve"> uma textura com </w:t>
+      </w:r>
+      <w:proofErr w:type="spellStart"/>
+      <w:r>
+        <w:rPr>
+          <w:lang w:val="pt-PT"/>
+        </w:rPr>
+        <w:t>tiling</w:t>
+      </w:r>
+      <w:proofErr w:type="spellEnd"/>
+      <w:r>
+        <w:rPr>
+          <w:lang w:val="pt-PT"/>
+        </w:rPr>
+        <w:t xml:space="preserve"> ligado para permitir a repetição de mosaicos.</w:t>
+      </w:r>
+    </w:p>
+    <w:p>
+      <w:pPr>
+        <w:rPr>
+          <w:lang w:val="pt-PT"/>
+        </w:rPr>
+      </w:pPr>
+      <w:proofErr w:type="spellStart"/>
+      <w:r>
+        <w:rPr>
+          <w:lang w:val="pt-PT"/>
+        </w:rPr>
+        <w:t>glBindTexture</w:t>
+      </w:r>
+      <w:proofErr w:type="spellEnd"/>
+      <w:r>
+        <w:rPr>
+          <w:lang w:val="pt-PT"/>
+        </w:rPr>
+        <w:t xml:space="preserve">(GL_TEXTURE_2D, </w:t>
+      </w:r>
+      <w:proofErr w:type="spellStart"/>
+      <w:r>
+        <w:rPr>
+          <w:lang w:val="pt-PT"/>
+        </w:rPr>
+        <w:t>tex_terrain</w:t>
+      </w:r>
+      <w:proofErr w:type="spellEnd"/>
+      <w:r>
+        <w:rPr>
+          <w:lang w:val="pt-PT"/>
+        </w:rPr>
+        <w:t>)</w:t>
+      </w:r>
+    </w:p>
+    <w:p>
+      <w:pPr>
+        <w:rPr>
+          <w:lang w:val="pt-PT"/>
+        </w:rPr>
+      </w:pPr>
+      <w:r>
+        <w:rPr>
+          <w:lang w:val="pt-PT"/>
+        </w:rPr>
+        <w:t xml:space="preserve">A textura em </w:t>
+      </w:r>
+      <w:proofErr w:type="spellStart"/>
+      <w:r>
+        <w:rPr>
+          <w:lang w:val="pt-PT"/>
+        </w:rPr>
+        <w:t>sí</w:t>
+      </w:r>
+      <w:proofErr w:type="spellEnd"/>
+      <w:r>
+        <w:rPr>
+          <w:lang w:val="pt-PT"/>
+        </w:rPr>
+        <w:t xml:space="preserve"> é carregada utilizando função assistente, metida em loaders_lib.py </w:t>
+      </w:r>
+    </w:p>
+    <w:p>
+      <w:pPr>
+        <w:pStyle w:val="SemEspaamento"/>
         <w:rPr>
           <w:lang w:val="pt-PT"/>
         </w:rPr>
@@ -424,7 +1094,8 @@
       </w:r>
       <w:r>
         <w:rPr>
-          <w:rStyle w:val="Heading1Char"/>
+          <w:rStyle w:val="Ttulo1Carter"/>
+          <w:lang w:val="pt-PT"/>
         </w:rPr>
         <w:t xml:space="preserve">Requisitos secundários: (os alunos poderão escolher dentro destes, o que aplicar) </w:t>
       </w:r>
@@ -446,7 +1117,23 @@
           <w:strike/>
           <w:lang w:val="pt-PT"/>
         </w:rPr>
-        <w:t xml:space="preserve">• As rodas poderão reflectir o movimento do veículo (rotação mais lenta para as rodas </w:t>
+        <w:t xml:space="preserve">• As rodas poderão </w:t>
+      </w:r>
+      <w:proofErr w:type="spellStart"/>
+      <w:r>
+        <w:rPr>
+          <w:strike/>
+          <w:lang w:val="pt-PT"/>
+        </w:rPr>
+        <w:t>reflectir</w:t>
+      </w:r>
+      <w:proofErr w:type="spellEnd"/>
+      <w:r>
+        <w:rPr>
+          <w:strike/>
+          <w:lang w:val="pt-PT"/>
+        </w:rPr>
+        <w:t xml:space="preserve"> o movimento do veículo (rotação mais lenta para as rodas </w:t>
       </w:r>
       <w:r>
         <w:rPr>
@@ -465,16 +1152,44 @@
     </w:p>
     <w:p>
       <w:pPr>
-        <w:pStyle w:val="NoSpacing"/>
-        <w:rPr>
-          <w:lang w:val="pt-PT"/>
-        </w:rPr>
-      </w:pPr>
-      <w:r>
-        <w:rPr>
-          <w:lang w:val="pt-PT"/>
-        </w:rPr>
-        <w:t>Como ja foi descrito nos requisitos principais, uma das variaveis que afeta a rotação das rodas é o seu raio. Logo, as rodas com maior raio giram mais lentamente do que as com menor raio.</w:t>
+        <w:pStyle w:val="SemEspaamento"/>
+        <w:rPr>
+          <w:lang w:val="pt-PT"/>
+        </w:rPr>
+      </w:pPr>
+      <w:r>
+        <w:rPr>
+          <w:lang w:val="pt-PT"/>
+        </w:rPr>
+        <w:t xml:space="preserve">Como </w:t>
+      </w:r>
+      <w:proofErr w:type="spellStart"/>
+      <w:r>
+        <w:rPr>
+          <w:lang w:val="pt-PT"/>
+        </w:rPr>
+        <w:t>ja</w:t>
+      </w:r>
+      <w:proofErr w:type="spellEnd"/>
+      <w:r>
+        <w:rPr>
+          <w:lang w:val="pt-PT"/>
+        </w:rPr>
+        <w:t xml:space="preserve"> foi descrito nos requisitos principais, uma das </w:t>
+      </w:r>
+      <w:proofErr w:type="spellStart"/>
+      <w:r>
+        <w:rPr>
+          <w:lang w:val="pt-PT"/>
+        </w:rPr>
+        <w:t>variaveis</w:t>
+      </w:r>
+      <w:proofErr w:type="spellEnd"/>
+      <w:r>
+        <w:rPr>
+          <w:lang w:val="pt-PT"/>
+        </w:rPr>
+        <w:t xml:space="preserve"> que afeta a rotação das rodas é o seu raio. Logo, as rodas com maior raio giram mais lentamente do que as com menor raio.</w:t>
       </w:r>
       <w:r>
         <w:rPr>
@@ -498,7 +1213,7 @@
     </w:p>
     <w:p>
       <w:pPr>
-        <w:pStyle w:val="NoSpacing"/>
+        <w:pStyle w:val="SemEspaamento"/>
         <w:rPr>
           <w:lang w:val="pt-PT"/>
         </w:rPr>
@@ -512,16 +1227,24 @@
     </w:p>
     <w:p>
       <w:pPr>
-        <w:pStyle w:val="NoSpacing"/>
-        <w:rPr>
-          <w:lang w:val="pt-PT"/>
-        </w:rPr>
-      </w:pPr>
-      <w:r>
-        <w:rPr>
-          <w:lang w:val="pt-PT"/>
-        </w:rPr>
-        <w:t>glBindTexture(GL_TEXTURE_2D,</w:t>
+        <w:pStyle w:val="SemEspaamento"/>
+        <w:rPr>
+          <w:lang w:val="pt-PT"/>
+        </w:rPr>
+      </w:pPr>
+      <w:proofErr w:type="spellStart"/>
+      <w:r>
+        <w:rPr>
+          <w:lang w:val="pt-PT"/>
+        </w:rPr>
+        <w:t>glBindTexture</w:t>
+      </w:r>
+      <w:proofErr w:type="spellEnd"/>
+      <w:r>
+        <w:rPr>
+          <w:lang w:val="pt-PT"/>
+        </w:rPr>
+        <w:t>(GL_TEXTURE_2D,</w:t>
       </w:r>
       <w:r>
         <w:rPr>
@@ -538,29 +1261,56 @@
     </w:p>
     <w:p>
       <w:pPr>
-        <w:pStyle w:val="NoSpacing"/>
-        <w:rPr>
-          <w:lang w:val="pt-PT"/>
-        </w:rPr>
-      </w:pPr>
-      <w:r>
-        <w:rPr>
-          <w:lang w:val="pt-PT"/>
-        </w:rPr>
-        <w:t>e essa tal referencia é obtida no init_gl com o comando</w:t>
-      </w:r>
-    </w:p>
-    <w:p>
-      <w:pPr>
-        <w:pStyle w:val="NoSpacing"/>
-      </w:pPr>
-      <w:r>
-        <w:t>tex_car = load_texture(CAR_TEXTURE_PATH, repeat=False)</w:t>
-      </w:r>
-    </w:p>
-    <w:p>
-      <w:pPr>
-        <w:pStyle w:val="NoSpacing"/>
+        <w:pStyle w:val="SemEspaamento"/>
+        <w:rPr>
+          <w:lang w:val="pt-PT"/>
+        </w:rPr>
+      </w:pPr>
+      <w:r>
+        <w:rPr>
+          <w:lang w:val="pt-PT"/>
+        </w:rPr>
+        <w:t xml:space="preserve">e essa tal referencia é obtida no </w:t>
+      </w:r>
+      <w:proofErr w:type="spellStart"/>
+      <w:r>
+        <w:rPr>
+          <w:lang w:val="pt-PT"/>
+        </w:rPr>
+        <w:t>init_gl</w:t>
+      </w:r>
+      <w:proofErr w:type="spellEnd"/>
+      <w:r>
+        <w:rPr>
+          <w:lang w:val="pt-PT"/>
+        </w:rPr>
+        <w:t xml:space="preserve"> com o comando</w:t>
+      </w:r>
+    </w:p>
+    <w:p>
+      <w:pPr>
+        <w:pStyle w:val="SemEspaamento"/>
+      </w:pPr>
+      <w:proofErr w:type="spellStart"/>
+      <w:r>
+        <w:t>tex_car</w:t>
+      </w:r>
+      <w:proofErr w:type="spellEnd"/>
+      <w:r>
+        <w:t xml:space="preserve"> = </w:t>
+      </w:r>
+      <w:proofErr w:type="spellStart"/>
+      <w:r>
+        <w:t>load_texture</w:t>
+      </w:r>
+      <w:proofErr w:type="spellEnd"/>
+      <w:r>
+        <w:t>(CAR_TEXTURE_PATH, repeat=False)</w:t>
+      </w:r>
+    </w:p>
+    <w:p>
+      <w:pPr>
+        <w:pStyle w:val="SemEspaamento"/>
         <w:rPr>
           <w:lang w:val="pt-PT"/>
         </w:rPr>
@@ -575,7 +1325,63 @@
         <w:rPr>
           <w:lang w:val="pt-PT"/>
         </w:rPr>
-        <w:t xml:space="preserve"> load_texture(path, repeat) é uma função ajudante, colocada no ficheiro loaders_lib.py, que carrega a textura da memoria (path) e indica se deve ser repet</w:t>
+        <w:t xml:space="preserve"> </w:t>
+      </w:r>
+      <w:proofErr w:type="spellStart"/>
+      <w:r>
+        <w:rPr>
+          <w:lang w:val="pt-PT"/>
+        </w:rPr>
+        <w:t>load_texture</w:t>
+      </w:r>
+      <w:proofErr w:type="spellEnd"/>
+      <w:r>
+        <w:rPr>
+          <w:lang w:val="pt-PT"/>
+        </w:rPr>
+        <w:t>(</w:t>
+      </w:r>
+      <w:proofErr w:type="spellStart"/>
+      <w:r>
+        <w:rPr>
+          <w:lang w:val="pt-PT"/>
+        </w:rPr>
+        <w:t>path</w:t>
+      </w:r>
+      <w:proofErr w:type="spellEnd"/>
+      <w:r>
+        <w:rPr>
+          <w:lang w:val="pt-PT"/>
+        </w:rPr>
+        <w:t xml:space="preserve">, </w:t>
+      </w:r>
+      <w:proofErr w:type="spellStart"/>
+      <w:r>
+        <w:rPr>
+          <w:lang w:val="pt-PT"/>
+        </w:rPr>
+        <w:t>repeat</w:t>
+      </w:r>
+      <w:proofErr w:type="spellEnd"/>
+      <w:r>
+        <w:rPr>
+          <w:lang w:val="pt-PT"/>
+        </w:rPr>
+        <w:t>) é uma função ajudante, colocada no ficheiro loaders_lib.py, que carrega a textura da memoria (</w:t>
+      </w:r>
+      <w:proofErr w:type="spellStart"/>
+      <w:r>
+        <w:rPr>
+          <w:lang w:val="pt-PT"/>
+        </w:rPr>
+        <w:t>path</w:t>
+      </w:r>
+      <w:proofErr w:type="spellEnd"/>
+      <w:r>
+        <w:rPr>
+          <w:lang w:val="pt-PT"/>
+        </w:rPr>
+        <w:t>) e indica se deve ser repet</w:t>
       </w:r>
       <w:r>
         <w:rPr>
@@ -587,7 +1393,21 @@
         <w:rPr>
           <w:lang w:val="pt-PT"/>
         </w:rPr>
-        <w:t>vel ou não (repeat)</w:t>
+        <w:t>vel ou não (</w:t>
+      </w:r>
+      <w:proofErr w:type="spellStart"/>
+      <w:r>
+        <w:rPr>
+          <w:lang w:val="pt-PT"/>
+        </w:rPr>
+        <w:t>repeat</w:t>
+      </w:r>
+      <w:proofErr w:type="spellEnd"/>
+      <w:r>
+        <w:rPr>
+          <w:lang w:val="pt-PT"/>
+        </w:rPr>
+        <w:t>)</w:t>
       </w:r>
       <w:r>
         <w:rPr>
@@ -600,27 +1420,128 @@
           <w:strike/>
           <w:lang w:val="pt-PT"/>
         </w:rPr>
-        <w:t xml:space="preserve">• O carro poderá virar além de se deslocar em linha recta </w:t>
-      </w:r>
-    </w:p>
-    <w:p>
-      <w:pPr>
-        <w:pStyle w:val="NoSpacing"/>
-        <w:rPr>
-          <w:lang w:val="pt-PT"/>
-        </w:rPr>
-      </w:pPr>
-      <w:r>
-        <w:rPr>
-          <w:lang w:val="pt-PT"/>
-        </w:rPr>
-        <w:t xml:space="preserve">O carro é representado como a sua posição e a sua rotação á volta do eixo vertical com valor theta. O programa verifica os inputs do utilizador e guarda os </w:t>
-      </w:r>
-      <w:r>
-        <w:rPr>
-          <w:lang w:val="pt-PT"/>
-        </w:rPr>
-        <w:t>no tuplo user_input (x,y). Se x =/= 0 as rodas rodam em direção pretendida do movimento. Adicionalmente, se    y =/= 0, então para alem de deslocar o carro em frente, adicionamos o valor do x, multiplicado pela variavel de velocidade de rotação (ROTATE_SPEED). A frente é calculada a partir do theta do carro e é em essa direção que o carro olha e anda.</w:t>
+        <w:t xml:space="preserve">• O carro poderá virar além de se deslocar em linha </w:t>
+      </w:r>
+      <w:proofErr w:type="spellStart"/>
+      <w:r>
+        <w:rPr>
+          <w:strike/>
+          <w:lang w:val="pt-PT"/>
+        </w:rPr>
+        <w:t>recta</w:t>
+      </w:r>
+      <w:proofErr w:type="spellEnd"/>
+      <w:r>
+        <w:rPr>
+          <w:strike/>
+          <w:lang w:val="pt-PT"/>
+        </w:rPr>
+        <w:t xml:space="preserve"> </w:t>
+      </w:r>
+    </w:p>
+    <w:p>
+      <w:pPr>
+        <w:pStyle w:val="SemEspaamento"/>
+        <w:rPr>
+          <w:lang w:val="pt-PT"/>
+        </w:rPr>
+      </w:pPr>
+      <w:r>
+        <w:rPr>
+          <w:lang w:val="pt-PT"/>
+        </w:rPr>
+        <w:lastRenderedPageBreak/>
+        <w:t xml:space="preserve">O carro é representado como a sua posição e a sua rotação á volta do eixo vertical com valor </w:t>
+      </w:r>
+      <w:proofErr w:type="spellStart"/>
+      <w:r>
+        <w:rPr>
+          <w:lang w:val="pt-PT"/>
+        </w:rPr>
+        <w:t>theta</w:t>
+      </w:r>
+      <w:proofErr w:type="spellEnd"/>
+      <w:r>
+        <w:rPr>
+          <w:lang w:val="pt-PT"/>
+        </w:rPr>
+        <w:t xml:space="preserve">. O programa verifica os inputs do utilizador e guarda os </w:t>
+      </w:r>
+      <w:r>
+        <w:rPr>
+          <w:lang w:val="pt-PT"/>
+        </w:rPr>
+        <w:t xml:space="preserve">no </w:t>
+      </w:r>
+      <w:proofErr w:type="spellStart"/>
+      <w:r>
+        <w:rPr>
+          <w:lang w:val="pt-PT"/>
+        </w:rPr>
+        <w:t>tuplo</w:t>
+      </w:r>
+      <w:proofErr w:type="spellEnd"/>
+      <w:r>
+        <w:rPr>
+          <w:lang w:val="pt-PT"/>
+        </w:rPr>
+        <w:t xml:space="preserve"> </w:t>
+      </w:r>
+      <w:proofErr w:type="spellStart"/>
+      <w:r>
+        <w:rPr>
+          <w:lang w:val="pt-PT"/>
+        </w:rPr>
+        <w:t>user_input</w:t>
+      </w:r>
+      <w:proofErr w:type="spellEnd"/>
+      <w:r>
+        <w:rPr>
+          <w:lang w:val="pt-PT"/>
+        </w:rPr>
+        <w:t xml:space="preserve"> (</w:t>
+      </w:r>
+      <w:proofErr w:type="spellStart"/>
+      <w:r>
+        <w:rPr>
+          <w:lang w:val="pt-PT"/>
+        </w:rPr>
+        <w:t>x,y</w:t>
+      </w:r>
+      <w:proofErr w:type="spellEnd"/>
+      <w:r>
+        <w:rPr>
+          <w:lang w:val="pt-PT"/>
+        </w:rPr>
+        <w:t xml:space="preserve">). Se x =/= 0 as rodas rodam em direção pretendida do movimento. Adicionalmente, se    y =/= 0, então para alem de deslocar o carro em frente, adicionamos o valor do x, multiplicado pela </w:t>
+      </w:r>
+      <w:proofErr w:type="spellStart"/>
+      <w:r>
+        <w:rPr>
+          <w:lang w:val="pt-PT"/>
+        </w:rPr>
+        <w:t>variavel</w:t>
+      </w:r>
+      <w:proofErr w:type="spellEnd"/>
+      <w:r>
+        <w:rPr>
+          <w:lang w:val="pt-PT"/>
+        </w:rPr>
+        <w:t xml:space="preserve"> de velocidade de rotação (ROTATE_SPEED). A frente é calculada a partir do </w:t>
+      </w:r>
+      <w:proofErr w:type="spellStart"/>
+      <w:r>
+        <w:rPr>
+          <w:lang w:val="pt-PT"/>
+        </w:rPr>
+        <w:t>theta</w:t>
+      </w:r>
+      <w:proofErr w:type="spellEnd"/>
+      <w:r>
+        <w:rPr>
+          <w:lang w:val="pt-PT"/>
+        </w:rPr>
+        <w:t xml:space="preserve"> do carro e é em essa direção que o carro olha e anda.</w:t>
       </w:r>
       <w:r>
         <w:rPr>
@@ -636,12 +1557,334 @@
         <w:br/>
         <w:t xml:space="preserve">• A câmara pode seguir o veículo </w:t>
       </w:r>
+    </w:p>
+    <w:p>
+      <w:pPr>
+        <w:pStyle w:val="SemEspaamento"/>
+        <w:rPr>
+          <w:lang w:val="pt-PT"/>
+        </w:rPr>
+      </w:pPr>
+      <w:r>
+        <w:rPr>
+          <w:lang w:val="pt-PT"/>
+        </w:rPr>
+        <w:t xml:space="preserve">O modo </w:t>
+      </w:r>
+      <w:proofErr w:type="spellStart"/>
+      <w:r>
+        <w:rPr>
+          <w:i/>
+          <w:iCs/>
+          <w:lang w:val="pt-PT"/>
+        </w:rPr>
+        <w:t>default</w:t>
+      </w:r>
+      <w:proofErr w:type="spellEnd"/>
+      <w:r>
+        <w:rPr>
+          <w:lang w:val="pt-PT"/>
+        </w:rPr>
+        <w:t xml:space="preserve">, valor 0, é em terceira pessoa, na qual ao utilizador é permitido acompanhar o carro. Neste modo também é permitido fazer </w:t>
+      </w:r>
+      <w:r>
+        <w:rPr>
+          <w:i/>
+          <w:iCs/>
+          <w:lang w:val="pt-PT"/>
+        </w:rPr>
+        <w:t>zoom in</w:t>
+      </w:r>
+      <w:r>
+        <w:rPr>
+          <w:lang w:val="pt-PT"/>
+        </w:rPr>
+        <w:t xml:space="preserve">, clicando no botão +, e </w:t>
+      </w:r>
+      <w:r>
+        <w:rPr>
+          <w:i/>
+          <w:iCs/>
+          <w:lang w:val="pt-PT"/>
+        </w:rPr>
+        <w:t>zoom out</w:t>
+      </w:r>
+      <w:r>
+        <w:rPr>
+          <w:lang w:val="pt-PT"/>
+        </w:rPr>
+        <w:t xml:space="preserve">, </w:t>
+      </w:r>
+      <w:r>
+        <w:rPr>
+          <w:lang w:val="pt-PT"/>
+        </w:rPr>
+        <w:t xml:space="preserve">clicando no botão -. </w:t>
+      </w:r>
+    </w:p>
+    <w:p>
+      <w:pPr>
+        <w:pStyle w:val="SemEspaamento"/>
+        <w:rPr>
+          <w:lang w:val="pt-PT"/>
+        </w:rPr>
+      </w:pPr>
+    </w:p>
+    <w:p>
+      <w:pPr>
+        <w:pStyle w:val="SemEspaamento"/>
+        <w:rPr>
+          <w:lang w:val="pt-PT"/>
+        </w:rPr>
+      </w:pPr>
+      <w:r>
+        <w:rPr>
+          <w:lang w:val="pt-PT"/>
+        </w:rPr>
+        <w:t>A lógica do zoom está definida em</w:t>
+      </w:r>
+      <w:r>
+        <w:rPr>
+          <w:lang w:val="pt-PT"/>
+        </w:rPr>
+        <w:t xml:space="preserve"> </w:t>
+      </w:r>
+      <w:proofErr w:type="spellStart"/>
+      <w:r>
+        <w:rPr>
+          <w:lang w:val="pt-PT"/>
+        </w:rPr>
+        <w:t>keyboard</w:t>
+      </w:r>
+      <w:proofErr w:type="spellEnd"/>
+      <w:r>
+        <w:rPr>
+          <w:lang w:val="pt-PT"/>
+        </w:rPr>
+        <w:t>(</w:t>
+      </w:r>
+      <w:proofErr w:type="spellStart"/>
+      <w:r>
+        <w:rPr>
+          <w:lang w:val="pt-PT"/>
+        </w:rPr>
+        <w:t>key</w:t>
+      </w:r>
+      <w:proofErr w:type="spellEnd"/>
+      <w:r>
+        <w:rPr>
+          <w:lang w:val="pt-PT"/>
+        </w:rPr>
+        <w:t>, x, y)</w:t>
+      </w:r>
+      <w:r>
+        <w:rPr>
+          <w:lang w:val="pt-PT"/>
+        </w:rPr>
+        <w:t>.</w:t>
+      </w:r>
+    </w:p>
+    <w:p>
+      <w:pPr>
+        <w:pStyle w:val="SemEspaamento"/>
+        <w:rPr>
+          <w:lang w:val="pt-PT"/>
+        </w:rPr>
+      </w:pPr>
+    </w:p>
+    <w:p>
+      <w:pPr>
+        <w:pStyle w:val="SemEspaamento"/>
+        <w:rPr>
+          <w:lang w:val="pt-PT"/>
+        </w:rPr>
+      </w:pPr>
+      <w:r>
+        <w:rPr>
+          <w:lang w:val="pt-PT"/>
+        </w:rPr>
+        <w:t xml:space="preserve">A lógica do modo </w:t>
+      </w:r>
+      <w:proofErr w:type="spellStart"/>
+      <w:r>
+        <w:rPr>
+          <w:lang w:val="pt-PT"/>
+        </w:rPr>
+        <w:t>default</w:t>
+      </w:r>
+      <w:proofErr w:type="spellEnd"/>
+      <w:r>
+        <w:rPr>
+          <w:lang w:val="pt-PT"/>
+        </w:rPr>
+        <w:t xml:space="preserve"> está definida em </w:t>
+      </w:r>
+      <w:proofErr w:type="spellStart"/>
+      <w:r>
+        <w:rPr>
+          <w:lang w:val="pt-PT"/>
+        </w:rPr>
+        <w:t>camera_updater</w:t>
+      </w:r>
+      <w:proofErr w:type="spellEnd"/>
+      <w:r>
+        <w:rPr>
+          <w:lang w:val="pt-PT"/>
+        </w:rPr>
+        <w:t xml:space="preserve">(node, </w:t>
+      </w:r>
+      <w:proofErr w:type="spellStart"/>
+      <w:r>
+        <w:rPr>
+          <w:lang w:val="pt-PT"/>
+        </w:rPr>
+        <w:t>dt</w:t>
+      </w:r>
+      <w:proofErr w:type="spellEnd"/>
+      <w:r>
+        <w:rPr>
+          <w:lang w:val="pt-PT"/>
+        </w:rPr>
+        <w:t>)</w:t>
+      </w:r>
+      <w:r>
+        <w:rPr>
+          <w:lang w:val="pt-PT"/>
+        </w:rPr>
+        <w:t>.</w:t>
+      </w:r>
+    </w:p>
+    <w:p>
+      <w:pPr>
+        <w:pStyle w:val="SemEspaamento"/>
+        <w:rPr>
+          <w:lang w:val="pt-PT"/>
+        </w:rPr>
+      </w:pPr>
       <w:r>
         <w:rPr>
           <w:lang w:val="pt-PT"/>
         </w:rPr>
         <w:br/>
         <w:t xml:space="preserve">• A câmara pode ser colocada no interior do veículo </w:t>
+      </w:r>
+    </w:p>
+    <w:p>
+      <w:pPr>
+        <w:pStyle w:val="SemEspaamento"/>
+        <w:rPr>
+          <w:lang w:val="pt-PT"/>
+        </w:rPr>
+      </w:pPr>
+      <w:r>
+        <w:rPr>
+          <w:lang w:val="pt-PT"/>
+        </w:rPr>
+        <w:t xml:space="preserve">O modo </w:t>
+      </w:r>
+      <w:r>
+        <w:rPr>
+          <w:i/>
+          <w:iCs/>
+          <w:lang w:val="pt-PT"/>
+        </w:rPr>
+        <w:t xml:space="preserve">1st </w:t>
+      </w:r>
+      <w:proofErr w:type="spellStart"/>
+      <w:r>
+        <w:rPr>
+          <w:i/>
+          <w:iCs/>
+          <w:lang w:val="pt-PT"/>
+        </w:rPr>
+        <w:t>person</w:t>
+      </w:r>
+      <w:proofErr w:type="spellEnd"/>
+      <w:r>
+        <w:rPr>
+          <w:lang w:val="pt-PT"/>
+        </w:rPr>
+        <w:t>, valor 2, permite o utilizador ter uma visão como condutor do veículo.</w:t>
+      </w:r>
+    </w:p>
+    <w:p>
+      <w:pPr>
+        <w:pStyle w:val="SemEspaamento"/>
+        <w:rPr>
+          <w:lang w:val="pt-PT"/>
+        </w:rPr>
+      </w:pPr>
+    </w:p>
+    <w:p>
+      <w:pPr>
+        <w:pStyle w:val="SemEspaamento"/>
+        <w:rPr>
+          <w:lang w:val="pt-PT"/>
+        </w:rPr>
+      </w:pPr>
+      <w:r>
+        <w:rPr>
+          <w:lang w:val="pt-PT"/>
+        </w:rPr>
+        <w:t xml:space="preserve">A lógica do modo </w:t>
+      </w:r>
+      <w:r>
+        <w:rPr>
+          <w:i/>
+          <w:iCs/>
+          <w:lang w:val="pt-PT"/>
+        </w:rPr>
+        <w:t xml:space="preserve">1st </w:t>
+      </w:r>
+      <w:proofErr w:type="spellStart"/>
+      <w:r>
+        <w:rPr>
+          <w:i/>
+          <w:iCs/>
+          <w:lang w:val="pt-PT"/>
+        </w:rPr>
+        <w:t>person</w:t>
+      </w:r>
+      <w:proofErr w:type="spellEnd"/>
+      <w:r>
+        <w:rPr>
+          <w:lang w:val="pt-PT"/>
+        </w:rPr>
+        <w:t xml:space="preserve"> está definida em </w:t>
+      </w:r>
+      <w:proofErr w:type="spellStart"/>
+      <w:r>
+        <w:rPr>
+          <w:lang w:val="pt-PT"/>
+        </w:rPr>
+        <w:t>camera_updater</w:t>
+      </w:r>
+      <w:proofErr w:type="spellEnd"/>
+      <w:r>
+        <w:rPr>
+          <w:lang w:val="pt-PT"/>
+        </w:rPr>
+        <w:t xml:space="preserve">(node, </w:t>
+      </w:r>
+      <w:proofErr w:type="spellStart"/>
+      <w:r>
+        <w:rPr>
+          <w:lang w:val="pt-PT"/>
+        </w:rPr>
+        <w:t>dt</w:t>
+      </w:r>
+      <w:proofErr w:type="spellEnd"/>
+      <w:r>
+        <w:rPr>
+          <w:lang w:val="pt-PT"/>
+        </w:rPr>
+        <w:t>)</w:t>
+      </w:r>
+      <w:r>
+        <w:rPr>
+          <w:lang w:val="pt-PT"/>
+        </w:rPr>
+        <w:t>.</w:t>
       </w:r>
       <w:r>
         <w:rPr>
@@ -1068,11 +2311,11 @@
     <w:name w:val="Normal"/>
     <w:qFormat/>
   </w:style>
-  <w:style w:type="paragraph" w:styleId="Heading1">
+  <w:style w:type="paragraph" w:styleId="Ttulo1">
     <w:name w:val="heading 1"/>
     <w:basedOn w:val="Normal"/>
     <w:next w:val="Normal"/>
-    <w:link w:val="Heading1Char"/>
+    <w:link w:val="Ttulo1Carter"/>
     <w:uiPriority w:val="9"/>
     <w:qFormat/>
     <w:rsid w:val="00564FC0"/>
@@ -1089,11 +2332,11 @@
       <w:szCs w:val="40"/>
     </w:rPr>
   </w:style>
-  <w:style w:type="paragraph" w:styleId="Heading2">
+  <w:style w:type="paragraph" w:styleId="Ttulo2">
     <w:name w:val="heading 2"/>
     <w:basedOn w:val="Normal"/>
     <w:next w:val="Normal"/>
-    <w:link w:val="Heading2Char"/>
+    <w:link w:val="Ttulo2Carter"/>
     <w:uiPriority w:val="9"/>
     <w:semiHidden/>
     <w:unhideWhenUsed/>
@@ -1112,11 +2355,11 @@
       <w:szCs w:val="32"/>
     </w:rPr>
   </w:style>
-  <w:style w:type="paragraph" w:styleId="Heading3">
+  <w:style w:type="paragraph" w:styleId="Ttulo3">
     <w:name w:val="heading 3"/>
     <w:basedOn w:val="Normal"/>
     <w:next w:val="Normal"/>
-    <w:link w:val="Heading3Char"/>
+    <w:link w:val="Ttulo3Carter"/>
     <w:uiPriority w:val="9"/>
     <w:semiHidden/>
     <w:unhideWhenUsed/>
@@ -1135,11 +2378,11 @@
       <w:szCs w:val="28"/>
     </w:rPr>
   </w:style>
-  <w:style w:type="paragraph" w:styleId="Heading4">
+  <w:style w:type="paragraph" w:styleId="Ttulo4">
     <w:name w:val="heading 4"/>
     <w:basedOn w:val="Normal"/>
     <w:next w:val="Normal"/>
-    <w:link w:val="Heading4Char"/>
+    <w:link w:val="Ttulo4Carter"/>
     <w:uiPriority w:val="9"/>
     <w:semiHidden/>
     <w:unhideWhenUsed/>
@@ -1158,11 +2401,11 @@
       <w:color w:val="0F4761" w:themeColor="accent1" w:themeShade="BF"/>
     </w:rPr>
   </w:style>
-  <w:style w:type="paragraph" w:styleId="Heading5">
+  <w:style w:type="paragraph" w:styleId="Ttulo5">
     <w:name w:val="heading 5"/>
     <w:basedOn w:val="Normal"/>
     <w:next w:val="Normal"/>
-    <w:link w:val="Heading5Char"/>
+    <w:link w:val="Ttulo5Carter"/>
     <w:uiPriority w:val="9"/>
     <w:semiHidden/>
     <w:unhideWhenUsed/>
@@ -1179,11 +2422,11 @@
       <w:color w:val="0F4761" w:themeColor="accent1" w:themeShade="BF"/>
     </w:rPr>
   </w:style>
-  <w:style w:type="paragraph" w:styleId="Heading6">
+  <w:style w:type="paragraph" w:styleId="Ttulo6">
     <w:name w:val="heading 6"/>
     <w:basedOn w:val="Normal"/>
     <w:next w:val="Normal"/>
-    <w:link w:val="Heading6Char"/>
+    <w:link w:val="Ttulo6Carter"/>
     <w:uiPriority w:val="9"/>
     <w:semiHidden/>
     <w:unhideWhenUsed/>
@@ -1202,11 +2445,11 @@
       <w:color w:val="595959" w:themeColor="text1" w:themeTint="A6"/>
     </w:rPr>
   </w:style>
-  <w:style w:type="paragraph" w:styleId="Heading7">
+  <w:style w:type="paragraph" w:styleId="Ttulo7">
     <w:name w:val="heading 7"/>
     <w:basedOn w:val="Normal"/>
     <w:next w:val="Normal"/>
-    <w:link w:val="Heading7Char"/>
+    <w:link w:val="Ttulo7Carter"/>
     <w:uiPriority w:val="9"/>
     <w:semiHidden/>
     <w:unhideWhenUsed/>
@@ -1223,11 +2466,11 @@
       <w:color w:val="595959" w:themeColor="text1" w:themeTint="A6"/>
     </w:rPr>
   </w:style>
-  <w:style w:type="paragraph" w:styleId="Heading8">
+  <w:style w:type="paragraph" w:styleId="Ttulo8">
     <w:name w:val="heading 8"/>
     <w:basedOn w:val="Normal"/>
     <w:next w:val="Normal"/>
-    <w:link w:val="Heading8Char"/>
+    <w:link w:val="Ttulo8Carter"/>
     <w:uiPriority w:val="9"/>
     <w:semiHidden/>
     <w:unhideWhenUsed/>
@@ -1246,11 +2489,11 @@
       <w:color w:val="272727" w:themeColor="text1" w:themeTint="D8"/>
     </w:rPr>
   </w:style>
-  <w:style w:type="paragraph" w:styleId="Heading9">
+  <w:style w:type="paragraph" w:styleId="Ttulo9">
     <w:name w:val="heading 9"/>
     <w:basedOn w:val="Normal"/>
     <w:next w:val="Normal"/>
-    <w:link w:val="Heading9Char"/>
+    <w:link w:val="Ttulo9Carter"/>
     <w:uiPriority w:val="9"/>
     <w:semiHidden/>
     <w:unhideWhenUsed/>
@@ -1267,12 +2510,12 @@
       <w:color w:val="272727" w:themeColor="text1" w:themeTint="D8"/>
     </w:rPr>
   </w:style>
-  <w:style w:type="character" w:default="1" w:styleId="DefaultParagraphFont">
+  <w:style w:type="character" w:default="1" w:styleId="Tipodeletrapredefinidodopargrafo">
     <w:name w:val="Default Paragraph Font"/>
     <w:uiPriority w:val="1"/>
     <w:unhideWhenUsed/>
   </w:style>
-  <w:style w:type="table" w:default="1" w:styleId="TableNormal">
+  <w:style w:type="table" w:default="1" w:styleId="Tabelanormal">
     <w:name w:val="Normal Table"/>
     <w:uiPriority w:val="99"/>
     <w:semiHidden/>
@@ -1287,16 +2530,16 @@
       </w:tblCellMar>
     </w:tblPr>
   </w:style>
-  <w:style w:type="numbering" w:default="1" w:styleId="NoList">
+  <w:style w:type="numbering" w:default="1" w:styleId="Semlista">
     <w:name w:val="No List"/>
     <w:uiPriority w:val="99"/>
     <w:semiHidden/>
     <w:unhideWhenUsed/>
   </w:style>
-  <w:style w:type="character" w:customStyle="1" w:styleId="Heading1Char">
-    <w:name w:val="Heading 1 Char"/>
-    <w:basedOn w:val="DefaultParagraphFont"/>
-    <w:link w:val="Heading1"/>
+  <w:style w:type="character" w:customStyle="1" w:styleId="Ttulo1Carter">
+    <w:name w:val="Título 1 Caráter"/>
+    <w:basedOn w:val="Tipodeletrapredefinidodopargrafo"/>
+    <w:link w:val="Ttulo1"/>
     <w:uiPriority w:val="9"/>
     <w:rsid w:val="00564FC0"/>
     <w:rPr>
@@ -1306,10 +2549,10 @@
       <w:szCs w:val="40"/>
     </w:rPr>
   </w:style>
-  <w:style w:type="character" w:customStyle="1" w:styleId="Heading2Char">
-    <w:name w:val="Heading 2 Char"/>
-    <w:basedOn w:val="DefaultParagraphFont"/>
-    <w:link w:val="Heading2"/>
+  <w:style w:type="character" w:customStyle="1" w:styleId="Ttulo2Carter">
+    <w:name w:val="Título 2 Caráter"/>
+    <w:basedOn w:val="Tipodeletrapredefinidodopargrafo"/>
+    <w:link w:val="Ttulo2"/>
     <w:uiPriority w:val="9"/>
     <w:semiHidden/>
     <w:rsid w:val="00564FC0"/>
@@ -1320,10 +2563,10 @@
       <w:szCs w:val="32"/>
     </w:rPr>
   </w:style>
-  <w:style w:type="character" w:customStyle="1" w:styleId="Heading3Char">
-    <w:name w:val="Heading 3 Char"/>
-    <w:basedOn w:val="DefaultParagraphFont"/>
-    <w:link w:val="Heading3"/>
+  <w:style w:type="character" w:customStyle="1" w:styleId="Ttulo3Carter">
+    <w:name w:val="Título 3 Caráter"/>
+    <w:basedOn w:val="Tipodeletrapredefinidodopargrafo"/>
+    <w:link w:val="Ttulo3"/>
     <w:uiPriority w:val="9"/>
     <w:semiHidden/>
     <w:rsid w:val="00564FC0"/>
@@ -1334,10 +2577,10 @@
       <w:szCs w:val="28"/>
     </w:rPr>
   </w:style>
-  <w:style w:type="character" w:customStyle="1" w:styleId="Heading4Char">
-    <w:name w:val="Heading 4 Char"/>
-    <w:basedOn w:val="DefaultParagraphFont"/>
-    <w:link w:val="Heading4"/>
+  <w:style w:type="character" w:customStyle="1" w:styleId="Ttulo4Carter">
+    <w:name w:val="Título 4 Caráter"/>
+    <w:basedOn w:val="Tipodeletrapredefinidodopargrafo"/>
+    <w:link w:val="Ttulo4"/>
     <w:uiPriority w:val="9"/>
     <w:semiHidden/>
     <w:rsid w:val="00564FC0"/>
@@ -1348,10 +2591,10 @@
       <w:color w:val="0F4761" w:themeColor="accent1" w:themeShade="BF"/>
     </w:rPr>
   </w:style>
-  <w:style w:type="character" w:customStyle="1" w:styleId="Heading5Char">
-    <w:name w:val="Heading 5 Char"/>
-    <w:basedOn w:val="DefaultParagraphFont"/>
-    <w:link w:val="Heading5"/>
+  <w:style w:type="character" w:customStyle="1" w:styleId="Ttulo5Carter">
+    <w:name w:val="Título 5 Caráter"/>
+    <w:basedOn w:val="Tipodeletrapredefinidodopargrafo"/>
+    <w:link w:val="Ttulo5"/>
     <w:uiPriority w:val="9"/>
     <w:semiHidden/>
     <w:rsid w:val="00564FC0"/>
@@ -1360,10 +2603,10 @@
       <w:color w:val="0F4761" w:themeColor="accent1" w:themeShade="BF"/>
     </w:rPr>
   </w:style>
-  <w:style w:type="character" w:customStyle="1" w:styleId="Heading6Char">
-    <w:name w:val="Heading 6 Char"/>
-    <w:basedOn w:val="DefaultParagraphFont"/>
-    <w:link w:val="Heading6"/>
+  <w:style w:type="character" w:customStyle="1" w:styleId="Ttulo6Carter">
+    <w:name w:val="Título 6 Caráter"/>
+    <w:basedOn w:val="Tipodeletrapredefinidodopargrafo"/>
+    <w:link w:val="Ttulo6"/>
     <w:uiPriority w:val="9"/>
     <w:semiHidden/>
     <w:rsid w:val="00564FC0"/>
@@ -1374,10 +2617,10 @@
       <w:color w:val="595959" w:themeColor="text1" w:themeTint="A6"/>
     </w:rPr>
   </w:style>
-  <w:style w:type="character" w:customStyle="1" w:styleId="Heading7Char">
-    <w:name w:val="Heading 7 Char"/>
-    <w:basedOn w:val="DefaultParagraphFont"/>
-    <w:link w:val="Heading7"/>
+  <w:style w:type="character" w:customStyle="1" w:styleId="Ttulo7Carter">
+    <w:name w:val="Título 7 Caráter"/>
+    <w:basedOn w:val="Tipodeletrapredefinidodopargrafo"/>
+    <w:link w:val="Ttulo7"/>
     <w:uiPriority w:val="9"/>
     <w:semiHidden/>
     <w:rsid w:val="00564FC0"/>
@@ -1386,10 +2629,10 @@
       <w:color w:val="595959" w:themeColor="text1" w:themeTint="A6"/>
     </w:rPr>
   </w:style>
-  <w:style w:type="character" w:customStyle="1" w:styleId="Heading8Char">
-    <w:name w:val="Heading 8 Char"/>
-    <w:basedOn w:val="DefaultParagraphFont"/>
-    <w:link w:val="Heading8"/>
+  <w:style w:type="character" w:customStyle="1" w:styleId="Ttulo8Carter">
+    <w:name w:val="Título 8 Caráter"/>
+    <w:basedOn w:val="Tipodeletrapredefinidodopargrafo"/>
+    <w:link w:val="Ttulo8"/>
     <w:uiPriority w:val="9"/>
     <w:semiHidden/>
     <w:rsid w:val="00564FC0"/>
@@ -1400,10 +2643,10 @@
       <w:color w:val="272727" w:themeColor="text1" w:themeTint="D8"/>
     </w:rPr>
   </w:style>
-  <w:style w:type="character" w:customStyle="1" w:styleId="Heading9Char">
-    <w:name w:val="Heading 9 Char"/>
-    <w:basedOn w:val="DefaultParagraphFont"/>
-    <w:link w:val="Heading9"/>
+  <w:style w:type="character" w:customStyle="1" w:styleId="Ttulo9Carter">
+    <w:name w:val="Título 9 Caráter"/>
+    <w:basedOn w:val="Tipodeletrapredefinidodopargrafo"/>
+    <w:link w:val="Ttulo9"/>
     <w:uiPriority w:val="9"/>
     <w:semiHidden/>
     <w:rsid w:val="00564FC0"/>
@@ -1412,11 +2655,11 @@
       <w:color w:val="272727" w:themeColor="text1" w:themeTint="D8"/>
     </w:rPr>
   </w:style>
-  <w:style w:type="paragraph" w:styleId="Title">
+  <w:style w:type="paragraph" w:styleId="Ttulo">
     <w:name w:val="Title"/>
     <w:basedOn w:val="Normal"/>
     <w:next w:val="Normal"/>
-    <w:link w:val="TitleChar"/>
+    <w:link w:val="TtuloCarter"/>
     <w:uiPriority w:val="10"/>
     <w:qFormat/>
     <w:rsid w:val="00564FC0"/>
@@ -1432,10 +2675,10 @@
       <w:szCs w:val="56"/>
     </w:rPr>
   </w:style>
-  <w:style w:type="character" w:customStyle="1" w:styleId="TitleChar">
-    <w:name w:val="Title Char"/>
-    <w:basedOn w:val="DefaultParagraphFont"/>
-    <w:link w:val="Title"/>
+  <w:style w:type="character" w:customStyle="1" w:styleId="TtuloCarter">
+    <w:name w:val="Título Caráter"/>
+    <w:basedOn w:val="Tipodeletrapredefinidodopargrafo"/>
+    <w:link w:val="Ttulo"/>
     <w:uiPriority w:val="10"/>
     <w:rsid w:val="00564FC0"/>
     <w:rPr>
@@ -1446,11 +2689,11 @@
       <w:szCs w:val="56"/>
     </w:rPr>
   </w:style>
-  <w:style w:type="paragraph" w:styleId="Subtitle">
+  <w:style w:type="paragraph" w:styleId="Subttulo">
     <w:name w:val="Subtitle"/>
     <w:basedOn w:val="Normal"/>
     <w:next w:val="Normal"/>
-    <w:link w:val="SubtitleChar"/>
+    <w:link w:val="SubttuloCarter"/>
     <w:uiPriority w:val="11"/>
     <w:qFormat/>
     <w:rsid w:val="00564FC0"/>
@@ -1467,10 +2710,10 @@
       <w:szCs w:val="28"/>
     </w:rPr>
   </w:style>
-  <w:style w:type="character" w:customStyle="1" w:styleId="SubtitleChar">
-    <w:name w:val="Subtitle Char"/>
-    <w:basedOn w:val="DefaultParagraphFont"/>
-    <w:link w:val="Subtitle"/>
+  <w:style w:type="character" w:customStyle="1" w:styleId="SubttuloCarter">
+    <w:name w:val="Subtítulo Caráter"/>
+    <w:basedOn w:val="Tipodeletrapredefinidodopargrafo"/>
+    <w:link w:val="Subttulo"/>
     <w:uiPriority w:val="11"/>
     <w:rsid w:val="00564FC0"/>
     <w:rPr>
@@ -1481,11 +2724,11 @@
       <w:szCs w:val="28"/>
     </w:rPr>
   </w:style>
-  <w:style w:type="paragraph" w:styleId="Quote">
+  <w:style w:type="paragraph" w:styleId="Citao">
     <w:name w:val="Quote"/>
     <w:basedOn w:val="Normal"/>
     <w:next w:val="Normal"/>
-    <w:link w:val="QuoteChar"/>
+    <w:link w:val="CitaoCarter"/>
     <w:uiPriority w:val="29"/>
     <w:qFormat/>
     <w:rsid w:val="00564FC0"/>
@@ -1499,10 +2742,10 @@
       <w:color w:val="404040" w:themeColor="text1" w:themeTint="BF"/>
     </w:rPr>
   </w:style>
-  <w:style w:type="character" w:customStyle="1" w:styleId="QuoteChar">
-    <w:name w:val="Quote Char"/>
-    <w:basedOn w:val="DefaultParagraphFont"/>
-    <w:link w:val="Quote"/>
+  <w:style w:type="character" w:customStyle="1" w:styleId="CitaoCarter">
+    <w:name w:val="Citação Caráter"/>
+    <w:basedOn w:val="Tipodeletrapredefinidodopargrafo"/>
+    <w:link w:val="Citao"/>
     <w:uiPriority w:val="29"/>
     <w:rsid w:val="00564FC0"/>
     <w:rPr>
@@ -1511,7 +2754,7 @@
       <w:color w:val="404040" w:themeColor="text1" w:themeTint="BF"/>
     </w:rPr>
   </w:style>
-  <w:style w:type="paragraph" w:styleId="ListParagraph">
+  <w:style w:type="paragraph" w:styleId="PargrafodaLista">
     <w:name w:val="List Paragraph"/>
     <w:basedOn w:val="Normal"/>
     <w:uiPriority w:val="34"/>
@@ -1522,9 +2765,9 @@
       <w:contextualSpacing/>
     </w:pPr>
   </w:style>
-  <w:style w:type="character" w:styleId="IntenseEmphasis">
+  <w:style w:type="character" w:styleId="nfaseIntensa">
     <w:name w:val="Intense Emphasis"/>
-    <w:basedOn w:val="DefaultParagraphFont"/>
+    <w:basedOn w:val="Tipodeletrapredefinidodopargrafo"/>
     <w:uiPriority w:val="21"/>
     <w:qFormat/>
     <w:rsid w:val="00564FC0"/>
@@ -1534,11 +2777,11 @@
       <w:color w:val="0F4761" w:themeColor="accent1" w:themeShade="BF"/>
     </w:rPr>
   </w:style>
-  <w:style w:type="paragraph" w:styleId="IntenseQuote">
+  <w:style w:type="paragraph" w:styleId="CitaoIntensa">
     <w:name w:val="Intense Quote"/>
     <w:basedOn w:val="Normal"/>
     <w:next w:val="Normal"/>
-    <w:link w:val="IntenseQuoteChar"/>
+    <w:link w:val="CitaoIntensaCarter"/>
     <w:uiPriority w:val="30"/>
     <w:qFormat/>
     <w:rsid w:val="00564FC0"/>
@@ -1557,10 +2800,10 @@
       <w:color w:val="0F4761" w:themeColor="accent1" w:themeShade="BF"/>
     </w:rPr>
   </w:style>
-  <w:style w:type="character" w:customStyle="1" w:styleId="IntenseQuoteChar">
-    <w:name w:val="Intense Quote Char"/>
-    <w:basedOn w:val="DefaultParagraphFont"/>
-    <w:link w:val="IntenseQuote"/>
+  <w:style w:type="character" w:customStyle="1" w:styleId="CitaoIntensaCarter">
+    <w:name w:val="Citação Intensa Caráter"/>
+    <w:basedOn w:val="Tipodeletrapredefinidodopargrafo"/>
+    <w:link w:val="CitaoIntensa"/>
     <w:uiPriority w:val="30"/>
     <w:rsid w:val="00564FC0"/>
     <w:rPr>
@@ -1569,9 +2812,9 @@
       <w:color w:val="0F4761" w:themeColor="accent1" w:themeShade="BF"/>
     </w:rPr>
   </w:style>
-  <w:style w:type="character" w:styleId="IntenseReference">
+  <w:style w:type="character" w:styleId="RefernciaIntensa">
     <w:name w:val="Intense Reference"/>
-    <w:basedOn w:val="DefaultParagraphFont"/>
+    <w:basedOn w:val="Tipodeletrapredefinidodopargrafo"/>
     <w:uiPriority w:val="32"/>
     <w:qFormat/>
     <w:rsid w:val="00564FC0"/>
@@ -1583,7 +2826,7 @@
       <w:spacing w:val="5"/>
     </w:rPr>
   </w:style>
-  <w:style w:type="paragraph" w:styleId="NoSpacing">
+  <w:style w:type="paragraph" w:styleId="SemEspaamento">
     <w:name w:val="No Spacing"/>
     <w:uiPriority w:val="1"/>
     <w:qFormat/>

</xml_diff>